<commit_message>
Latest version of the document. 90% complete.
</commit_message>
<xml_diff>
--- a/TCP-Over-UDP Connection Using an ESP32 Dev Board.docx
+++ b/TCP-Over-UDP Connection Using an ESP32 Dev Board.docx
@@ -129,17 +129,11 @@
       <w:pPr>
         <w:pStyle w:val="Header1"/>
       </w:pPr>
-      <w:r>
-        <w:t>Abstract</w:t>
-      </w:r>
-    </w:p>
-    <w:p>
-      <w:pPr>
-        <w:pStyle w:val="Header1"/>
-      </w:pPr>
-      <w:r>
-        <w:t>Project Description</w:t>
-      </w:r>
+      <w:bookmarkStart w:id="0" w:name="_Ref120982423"/>
+      <w:r>
+        <w:t>Purpose</w:t>
+      </w:r>
+      <w:bookmarkEnd w:id="0"/>
     </w:p>
     <w:p>
       <w:pPr>
@@ -267,13 +261,7 @@
         <w:pStyle w:val="Header1"/>
       </w:pPr>
       <w:r>
-        <w:t>Embedded Device</w:t>
-      </w:r>
-      <w:r>
-        <w:t xml:space="preserve"> Description</w:t>
-      </w:r>
-      <w:r>
-        <w:t xml:space="preserve"> and Setup</w:t>
+        <w:t>Project Description</w:t>
       </w:r>
     </w:p>
     <w:p>
@@ -281,157 +269,117 @@
         <w:pStyle w:val="Header2"/>
       </w:pPr>
       <w:r>
-        <w:t>ESP32 Development Board High</w:t>
-      </w:r>
-      <w:r>
-        <w:t xml:space="preserve"> Level</w:t>
-      </w:r>
-      <w:r>
-        <w:t xml:space="preserve"> Overview</w:t>
+        <w:t xml:space="preserve">High level </w:t>
+      </w:r>
+      <w:r>
+        <w:t>Project</w:t>
+      </w:r>
+      <w:r>
+        <w:t xml:space="preserve"> </w:t>
+      </w:r>
+      <w:r>
+        <w:t>A</w:t>
+      </w:r>
+      <w:r>
+        <w:t>rchitecture</w:t>
       </w:r>
     </w:p>
     <w:p>
       <w:pPr>
         <w:pStyle w:val="Text"/>
-        <w:jc w:val="center"/>
-      </w:pPr>
+        <w:contextualSpacing/>
+      </w:pPr>
+      <w:r>
+        <w:t>T</w:t>
+      </w:r>
+      <w:r>
+        <w:t>his project consi</w:t>
+      </w:r>
+      <w:r>
+        <w:t>sted of</w:t>
+      </w:r>
+      <w:r>
+        <w:t xml:space="preserve"> communicating to an </w:t>
+      </w:r>
+      <w:r>
+        <w:t>Arduino-like ESP32 Development board</w:t>
+      </w:r>
+      <w:r>
+        <w:t xml:space="preserve"> from a personal computer over Wi-Fi. The decision was made to </w:t>
+      </w:r>
+      <w:r>
+        <w:t>assign the E</w:t>
+      </w:r>
+      <w:r>
+        <w:t>S</w:t>
+      </w:r>
+      <w:r>
+        <w:t xml:space="preserve">P32 board as the server that the personal computer would request a connection </w:t>
+      </w:r>
+      <w:r>
+        <w:t>from.</w:t>
+      </w:r>
+      <w:r>
+        <w:t xml:space="preserve"> </w:t>
+      </w:r>
+      <w:r>
+        <w:fldChar w:fldCharType="begin"/>
+      </w:r>
+      <w:r>
+        <w:instrText xml:space="preserve"> REF _Ref120818342 \h  \* MERGEFORMAT </w:instrText>
+      </w:r>
+      <w:r>
+        <w:fldChar w:fldCharType="separate"/>
+      </w:r>
       <w:r>
         <w:rPr>
+          <w:rFonts w:cs="Arial"/>
+        </w:rPr>
+        <w:t xml:space="preserve">Table </w:t>
+      </w:r>
+      <w:r>
+        <w:rPr>
+          <w:rFonts w:cs="Arial"/>
           <w:noProof/>
         </w:rPr>
-        <w:drawing>
-          <wp:inline distT="0" distB="0" distL="0" distR="0" wp14:anchorId="1FAB7A4B" wp14:editId="36B5A0FB">
-            <wp:extent cx="2056479" cy="1698153"/>
-            <wp:effectExtent l="0" t="0" r="1270" b="0"/>
-            <wp:docPr id="2" name="Picture 2" descr="SparkFun IoT RedBoard - ESP32 Development Board"/>
-            <wp:cNvGraphicFramePr>
-              <a:graphicFrameLocks xmlns:a="http://schemas.openxmlformats.org/drawingml/2006/main" noChangeAspect="1"/>
-            </wp:cNvGraphicFramePr>
-            <a:graphic xmlns:a="http://schemas.openxmlformats.org/drawingml/2006/main">
-              <a:graphicData uri="http://schemas.openxmlformats.org/drawingml/2006/picture">
-                <pic:pic xmlns:pic="http://schemas.openxmlformats.org/drawingml/2006/picture">
-                  <pic:nvPicPr>
-                    <pic:cNvPr id="0" name="Picture 1" descr="SparkFun IoT RedBoard - ESP32 Development Board"/>
-                    <pic:cNvPicPr>
-                      <a:picLocks noChangeAspect="1" noChangeArrowheads="1"/>
-                    </pic:cNvPicPr>
-                  </pic:nvPicPr>
-                  <pic:blipFill rotWithShape="1">
-                    <a:blip r:embed="rId6">
-                      <a:extLst>
-                        <a:ext uri="{28A0092B-C50C-407E-A947-70E740481C1C}">
-                          <a14:useLocalDpi xmlns:a14="http://schemas.microsoft.com/office/drawing/2010/main" val="0"/>
-                        </a:ext>
-                      </a:extLst>
-                    </a:blip>
-                    <a:srcRect l="9677" t="21505" r="11458" b="13372"/>
-                    <a:stretch/>
-                  </pic:blipFill>
-                  <pic:spPr bwMode="auto">
-                    <a:xfrm>
-                      <a:off x="0" y="0"/>
-                      <a:ext cx="2113913" cy="1745579"/>
-                    </a:xfrm>
-                    <a:prstGeom prst="rect">
-                      <a:avLst/>
-                    </a:prstGeom>
-                    <a:noFill/>
-                    <a:ln>
-                      <a:noFill/>
-                    </a:ln>
-                    <a:extLst>
-                      <a:ext uri="{53640926-AAD7-44D8-BBD7-CCE9431645EC}">
-                        <a14:shadowObscured xmlns:a14="http://schemas.microsoft.com/office/drawing/2010/main"/>
-                      </a:ext>
-                    </a:extLst>
-                  </pic:spPr>
-                </pic:pic>
-              </a:graphicData>
-            </a:graphic>
-          </wp:inline>
-        </w:drawing>
-      </w:r>
-    </w:p>
-    <w:p>
-      <w:pPr>
-        <w:pStyle w:val="Text"/>
-      </w:pPr>
-      <w:r>
-        <w:t>The SparkFun IoT RedBoard is an ESP32 Development Board that includes everything but the kitchen sink! Espressif's ESP32 WROOM is a powerful WiFi and Bluetooth® MCU module that targets a wide variety of applications. At the core of this module is the ESP32-D0WDQ6 chip which is designed to be both scalable and adaptive. The IoT RedBoard can target a wide variety of applications, ranging from low-power sensor networks to the most demanding tasks, such as voice encoding, music streaming, and MP3 decoding.</w:t>
-      </w:r>
-    </w:p>
-    <w:p>
-      <w:pPr>
-        <w:pStyle w:val="Header2"/>
-      </w:pPr>
-      <w:r>
-        <w:t>Hardware Circuit Layout</w:t>
-      </w:r>
-    </w:p>
-    <w:p>
-      <w:pPr>
-        <w:pStyle w:val="Text"/>
-        <w:jc w:val="center"/>
-      </w:pPr>
-      <w:r>
-        <w:drawing>
-          <wp:inline distT="0" distB="0" distL="0" distR="0" wp14:anchorId="6ADD2EFC" wp14:editId="5BD49ACF">
-            <wp:extent cx="5943600" cy="2974975"/>
-            <wp:effectExtent l="0" t="0" r="0" b="0"/>
-            <wp:docPr id="1" name="Picture 1"/>
-            <wp:cNvGraphicFramePr>
-              <a:graphicFrameLocks xmlns:a="http://schemas.openxmlformats.org/drawingml/2006/main" noChangeAspect="1"/>
-            </wp:cNvGraphicFramePr>
-            <a:graphic xmlns:a="http://schemas.openxmlformats.org/drawingml/2006/main">
-              <a:graphicData uri="http://schemas.openxmlformats.org/drawingml/2006/picture">
-                <pic:pic xmlns:pic="http://schemas.openxmlformats.org/drawingml/2006/picture">
-                  <pic:nvPicPr>
-                    <pic:cNvPr id="1" name=""/>
-                    <pic:cNvPicPr/>
-                  </pic:nvPicPr>
-                  <pic:blipFill>
-                    <a:blip r:embed="rId7"/>
-                    <a:stretch>
-                      <a:fillRect/>
-                    </a:stretch>
-                  </pic:blipFill>
-                  <pic:spPr>
-                    <a:xfrm>
-                      <a:off x="0" y="0"/>
-                      <a:ext cx="5943600" cy="2974975"/>
-                    </a:xfrm>
-                    <a:prstGeom prst="rect">
-                      <a:avLst/>
-                    </a:prstGeom>
-                  </pic:spPr>
-                </pic:pic>
-              </a:graphicData>
-            </a:graphic>
-          </wp:inline>
-        </w:drawing>
-      </w:r>
-    </w:p>
-    <w:p>
-      <w:pPr>
-        <w:pStyle w:val="Header1"/>
-      </w:pPr>
-      <w:r>
-        <w:t xml:space="preserve">Network </w:t>
-      </w:r>
-      <w:r>
-        <w:t xml:space="preserve">Protocol </w:t>
-      </w:r>
-      <w:r>
-        <w:t>Suite</w:t>
-      </w:r>
-    </w:p>
-    <w:p>
-      <w:pPr>
-        <w:pStyle w:val="Text"/>
-        <w:jc w:val="center"/>
-      </w:pPr>
-      <w:r>
-        <w:t>Table 1: Network Protocol Suite</w:t>
+        <w:t>1</w:t>
+      </w:r>
+      <w:r>
+        <w:fldChar w:fldCharType="end"/>
+      </w:r>
+      <w:r>
+        <w:t xml:space="preserve"> identifies the network protocol suite</w:t>
+      </w:r>
+      <w:r>
+        <w:t xml:space="preserve"> that governs the project.</w:t>
+      </w:r>
+    </w:p>
+    <w:p>
+      <w:pPr>
+        <w:pStyle w:val="Caption"/>
+      </w:pPr>
+      <w:bookmarkStart w:id="1" w:name="_Ref120818342"/>
+      <w:r>
+        <w:t xml:space="preserve">Table </w:t>
+      </w:r>
+      <w:r>
+        <w:fldChar w:fldCharType="begin"/>
+      </w:r>
+      <w:r>
+        <w:instrText xml:space="preserve"> SEQ Table \* ARABIC </w:instrText>
+      </w:r>
+      <w:r>
+        <w:fldChar w:fldCharType="separate"/>
+      </w:r>
+      <w:r>
+        <w:t>1</w:t>
+      </w:r>
+      <w:r>
+        <w:fldChar w:fldCharType="end"/>
+      </w:r>
+      <w:bookmarkEnd w:id="1"/>
+      <w:r>
+        <w:t>: Network Protocol Suite</w:t>
       </w:r>
     </w:p>
     <w:tbl>
@@ -507,6 +455,7 @@
         <w:tc>
           <w:tcPr>
             <w:tcW w:w="1795" w:type="dxa"/>
+            <w:vAlign w:val="center"/>
           </w:tcPr>
           <w:p>
             <w:pPr>
@@ -531,6 +480,9 @@
             </w:pPr>
             <w:r>
               <w:t>Custom</w:t>
+            </w:r>
+            <w:r>
+              <w:t xml:space="preserve"> (TCP-Like)</w:t>
             </w:r>
           </w:p>
         </w:tc>
@@ -648,29 +600,123 @@
     </w:p>
     <w:p>
       <w:pPr>
-        <w:pStyle w:val="Header1"/>
-      </w:pPr>
-      <w:r>
-        <w:t xml:space="preserve">High level code </w:t>
-      </w:r>
-      <w:r>
-        <w:t>architecture</w:t>
-      </w:r>
-    </w:p>
-    <w:p>
-      <w:pPr>
         <w:pStyle w:val="Text"/>
-        <w:jc w:val="center"/>
-      </w:pPr>
+      </w:pPr>
+      <w:r>
+        <w:t>The</w:t>
+      </w:r>
+      <w:r>
+        <w:t xml:space="preserve"> custom</w:t>
+      </w:r>
+      <w:r>
+        <w:t xml:space="preserve"> application </w:t>
+      </w:r>
+      <w:r>
+        <w:t xml:space="preserve">layer protocol </w:t>
+      </w:r>
+      <w:r>
+        <w:t xml:space="preserve">was designed to ensure reliable data transfer </w:t>
+      </w:r>
+      <w:r>
+        <w:t>over UDP v</w:t>
+      </w:r>
+      <w:r>
+        <w:t xml:space="preserve">ia (1) implementing the TCP handshake protocol (reference </w:t>
+      </w:r>
+      <w:r>
+        <w:fldChar w:fldCharType="begin"/>
+      </w:r>
+      <w:r>
+        <w:instrText xml:space="preserve"> REF _Ref120818737 \h </w:instrText>
+      </w:r>
+      <w:r>
+        <w:fldChar w:fldCharType="separate"/>
+      </w:r>
+      <w:r>
+        <w:t xml:space="preserve">Figure </w:t>
+      </w:r>
       <w:r>
         <w:rPr>
           <w:noProof/>
         </w:rPr>
+        <w:t>1</w:t>
+      </w:r>
+      <w:r>
+        <w:fldChar w:fldCharType="end"/>
+      </w:r>
+      <w:r>
+        <w:t xml:space="preserve"> for </w:t>
+      </w:r>
+      <w:r>
+        <w:t xml:space="preserve">a </w:t>
+      </w:r>
+      <w:r>
+        <w:t>visualization</w:t>
+      </w:r>
+      <w:r>
+        <w:t>)</w:t>
+      </w:r>
+      <w:r>
+        <w:t xml:space="preserve"> (2) acknowledging receipt of packets sent</w:t>
+      </w:r>
+      <w:r>
+        <w:t xml:space="preserve"> and </w:t>
+      </w:r>
+      <w:r>
+        <w:t xml:space="preserve">(3) </w:t>
+      </w:r>
+      <w:r>
+        <w:t xml:space="preserve">implementing </w:t>
+      </w:r>
+      <w:r>
+        <w:t xml:space="preserve">the TCP protocol for </w:t>
+      </w:r>
+      <w:r>
+        <w:t xml:space="preserve">closing the connection </w:t>
+      </w:r>
+      <w:r>
+        <w:t xml:space="preserve">after all information has been sent (reference </w:t>
+      </w:r>
+      <w:r>
+        <w:fldChar w:fldCharType="begin"/>
+      </w:r>
+      <w:r>
+        <w:instrText xml:space="preserve"> REF _Ref120969908 \h </w:instrText>
+      </w:r>
+      <w:r>
+        <w:fldChar w:fldCharType="separate"/>
+      </w:r>
+      <w:r>
+        <w:t xml:space="preserve">Figure </w:t>
+      </w:r>
+      <w:r>
+        <w:rPr>
+          <w:noProof/>
+        </w:rPr>
+        <w:t>2</w:t>
+      </w:r>
+      <w:r>
+        <w:fldChar w:fldCharType="end"/>
+      </w:r>
+      <w:r>
+        <w:t>)</w:t>
+      </w:r>
+      <w:r>
+        <w:t xml:space="preserve">. </w:t>
+      </w:r>
+    </w:p>
+    <w:p>
+      <w:pPr>
+        <w:pStyle w:val="Text"/>
+        <w:jc w:val="center"/>
+      </w:pPr>
+      <w:r>
+        <w:lastRenderedPageBreak/>
         <w:drawing>
-          <wp:inline distT="0" distB="0" distL="0" distR="0" wp14:anchorId="33FF4A2C" wp14:editId="7EBA0AD4">
-            <wp:extent cx="3992546" cy="2494915"/>
-            <wp:effectExtent l="0" t="0" r="8255" b="635"/>
-            <wp:docPr id="3" name="Picture 3" descr="Diagram, timeline&#10;&#10;Description automatically generated"/>
+          <wp:inline distT="0" distB="0" distL="0" distR="0" wp14:anchorId="2F325162" wp14:editId="028F6B73">
+            <wp:extent cx="5010150" cy="2351987"/>
+            <wp:effectExtent l="0" t="0" r="0" b="0"/>
+            <wp:docPr id="4" name="Picture 4" descr="Diagram&#10;&#10;Description automatically generated"/>
             <wp:cNvGraphicFramePr>
               <a:graphicFrameLocks xmlns:a="http://schemas.openxmlformats.org/drawingml/2006/main" noChangeAspect="1"/>
             </wp:cNvGraphicFramePr>
@@ -678,28 +724,1410 @@
               <a:graphicData uri="http://schemas.openxmlformats.org/drawingml/2006/picture">
                 <pic:pic xmlns:pic="http://schemas.openxmlformats.org/drawingml/2006/picture">
                   <pic:nvPicPr>
-                    <pic:cNvPr id="3" name="Picture 3" descr="Diagram, timeline&#10;&#10;Description automatically generated"/>
+                    <pic:cNvPr id="4" name="Picture 4" descr="Diagram&#10;&#10;Description automatically generated"/>
+                    <pic:cNvPicPr/>
+                  </pic:nvPicPr>
+                  <pic:blipFill>
+                    <a:blip r:embed="rId6"/>
+                    <a:stretch>
+                      <a:fillRect/>
+                    </a:stretch>
+                  </pic:blipFill>
+                  <pic:spPr>
+                    <a:xfrm>
+                      <a:off x="0" y="0"/>
+                      <a:ext cx="5020678" cy="2356929"/>
+                    </a:xfrm>
+                    <a:prstGeom prst="rect">
+                      <a:avLst/>
+                    </a:prstGeom>
+                  </pic:spPr>
+                </pic:pic>
+              </a:graphicData>
+            </a:graphic>
+          </wp:inline>
+        </w:drawing>
+      </w:r>
+    </w:p>
+    <w:p>
+      <w:pPr>
+        <w:pStyle w:val="Caption"/>
+      </w:pPr>
+      <w:bookmarkStart w:id="2" w:name="_Ref120818737"/>
+      <w:r>
+        <w:t xml:space="preserve">Figure </w:t>
+      </w:r>
+      <w:r>
+        <w:fldChar w:fldCharType="begin"/>
+      </w:r>
+      <w:r>
+        <w:instrText xml:space="preserve"> SEQ Figure \* ARABIC </w:instrText>
+      </w:r>
+      <w:r>
+        <w:fldChar w:fldCharType="separate"/>
+      </w:r>
+      <w:r>
+        <w:rPr>
+          <w:noProof/>
+        </w:rPr>
+        <w:t>1</w:t>
+      </w:r>
+      <w:r>
+        <w:rPr>
+          <w:noProof/>
+        </w:rPr>
+        <w:fldChar w:fldCharType="end"/>
+      </w:r>
+      <w:bookmarkEnd w:id="2"/>
+      <w:r>
+        <w:t xml:space="preserve">: </w:t>
+      </w:r>
+      <w:r>
+        <w:t>TCP Three-Way Handshake visualization</w:t>
+      </w:r>
+    </w:p>
+    <w:p/>
+    <w:p>
+      <w:pPr>
+        <w:pStyle w:val="Text"/>
+        <w:jc w:val="center"/>
+      </w:pPr>
+      <w:r>
+        <w:drawing>
+          <wp:inline distT="0" distB="0" distL="0" distR="0" wp14:anchorId="1E4727B7" wp14:editId="01E2AA94">
+            <wp:extent cx="5142884" cy="3067050"/>
+            <wp:effectExtent l="0" t="0" r="635" b="0"/>
+            <wp:docPr id="6" name="Picture 6" descr="Diagram&#10;&#10;Description automatically generated"/>
+            <wp:cNvGraphicFramePr>
+              <a:graphicFrameLocks xmlns:a="http://schemas.openxmlformats.org/drawingml/2006/main" noChangeAspect="1"/>
+            </wp:cNvGraphicFramePr>
+            <a:graphic xmlns:a="http://schemas.openxmlformats.org/drawingml/2006/main">
+              <a:graphicData uri="http://schemas.openxmlformats.org/drawingml/2006/picture">
+                <pic:pic xmlns:pic="http://schemas.openxmlformats.org/drawingml/2006/picture">
+                  <pic:nvPicPr>
+                    <pic:cNvPr id="6" name="Picture 6" descr="Diagram&#10;&#10;Description automatically generated"/>
+                    <pic:cNvPicPr/>
+                  </pic:nvPicPr>
+                  <pic:blipFill>
+                    <a:blip r:embed="rId7"/>
+                    <a:stretch>
+                      <a:fillRect/>
+                    </a:stretch>
+                  </pic:blipFill>
+                  <pic:spPr>
+                    <a:xfrm>
+                      <a:off x="0" y="0"/>
+                      <a:ext cx="5161440" cy="3078116"/>
+                    </a:xfrm>
+                    <a:prstGeom prst="rect">
+                      <a:avLst/>
+                    </a:prstGeom>
+                  </pic:spPr>
+                </pic:pic>
+              </a:graphicData>
+            </a:graphic>
+          </wp:inline>
+        </w:drawing>
+      </w:r>
+    </w:p>
+    <w:p>
+      <w:pPr>
+        <w:pStyle w:val="Caption"/>
+      </w:pPr>
+      <w:bookmarkStart w:id="3" w:name="_Ref120969908"/>
+      <w:r>
+        <w:t xml:space="preserve">Figure </w:t>
+      </w:r>
+      <w:r>
+        <w:fldChar w:fldCharType="begin"/>
+      </w:r>
+      <w:r>
+        <w:instrText xml:space="preserve"> SEQ Figure \* ARABIC </w:instrText>
+      </w:r>
+      <w:r>
+        <w:fldChar w:fldCharType="separate"/>
+      </w:r>
+      <w:r>
+        <w:rPr>
+          <w:noProof/>
+        </w:rPr>
+        <w:t>2</w:t>
+      </w:r>
+      <w:r>
+        <w:fldChar w:fldCharType="end"/>
+      </w:r>
+      <w:bookmarkEnd w:id="3"/>
+      <w:r>
+        <w:t xml:space="preserve">: </w:t>
+      </w:r>
+      <w:r>
+        <w:t xml:space="preserve">TCP Closing </w:t>
+      </w:r>
+      <w:r>
+        <w:t>Connection Visualization</w:t>
+      </w:r>
+    </w:p>
+    <w:p>
+      <w:pPr>
+        <w:pStyle w:val="Header2"/>
+      </w:pPr>
+      <w:bookmarkStart w:id="4" w:name="_Ref120982972"/>
+      <w:r>
+        <w:t>Verification Strategy</w:t>
+      </w:r>
+      <w:bookmarkEnd w:id="4"/>
+    </w:p>
+    <w:p>
+      <w:pPr>
+        <w:pStyle w:val="Text"/>
+      </w:pPr>
+      <w:r>
+        <w:t>T</w:t>
+      </w:r>
+      <w:r>
+        <w:t xml:space="preserve">o verify </w:t>
+      </w:r>
+      <w:r>
+        <w:t xml:space="preserve">that </w:t>
+      </w:r>
+      <w:r>
+        <w:t>the</w:t>
+      </w:r>
+      <w:r>
+        <w:t xml:space="preserve"> </w:t>
+      </w:r>
+      <w:r>
+        <w:t>application work</w:t>
+      </w:r>
+      <w:r>
+        <w:t>ed</w:t>
+      </w:r>
+      <w:r>
+        <w:t xml:space="preserve"> as intended, </w:t>
+      </w:r>
+      <w:r>
+        <w:t xml:space="preserve">(1) </w:t>
+      </w:r>
+      <w:r>
+        <w:t>the ESP32 Development board</w:t>
+      </w:r>
+      <w:r>
+        <w:t xml:space="preserve"> was outfitted with</w:t>
+      </w:r>
+      <w:r>
+        <w:t xml:space="preserve"> two</w:t>
+      </w:r>
+      <w:r>
+        <w:t xml:space="preserve"> LED light bulbs</w:t>
+      </w:r>
+      <w:r>
+        <w:t xml:space="preserve"> and programmed to turn </w:t>
+      </w:r>
+      <w:r>
+        <w:t xml:space="preserve">the LEDs </w:t>
+      </w:r>
+      <w:r>
+        <w:t xml:space="preserve">on and off to </w:t>
+      </w:r>
+      <w:r>
+        <w:t xml:space="preserve">visualize </w:t>
+      </w:r>
+      <w:r>
+        <w:t xml:space="preserve">the </w:t>
+      </w:r>
+      <w:r>
+        <w:t>establishment and closing of a connection, (2)</w:t>
+      </w:r>
+      <w:r>
+        <w:t xml:space="preserve"> the </w:t>
+      </w:r>
+      <w:r>
+        <w:t xml:space="preserve">client and server side of the application was programmed to print </w:t>
+      </w:r>
+      <w:r>
+        <w:t xml:space="preserve">their respective status to the terminal, and (3) </w:t>
+      </w:r>
+      <w:r>
+        <w:t xml:space="preserve">the network monitoring software, Wireshark, was used to </w:t>
+      </w:r>
+      <w:r>
+        <w:t xml:space="preserve">trace the </w:t>
+      </w:r>
+      <w:r>
+        <w:t>communication</w:t>
+      </w:r>
+      <w:r>
+        <w:t xml:space="preserve"> between </w:t>
+      </w:r>
+      <w:r>
+        <w:t>the two devices.</w:t>
+      </w:r>
+      <w:r>
+        <w:t xml:space="preserve"> </w:t>
+      </w:r>
+      <w:r>
+        <w:fldChar w:fldCharType="begin"/>
+      </w:r>
+      <w:r>
+        <w:instrText xml:space="preserve"> REF _Ref120973116 \h </w:instrText>
+      </w:r>
+      <w:r>
+        <w:fldChar w:fldCharType="separate"/>
+      </w:r>
+      <w:r>
+        <w:t xml:space="preserve">Figure </w:t>
+      </w:r>
+      <w:r>
+        <w:rPr>
+          <w:noProof/>
+        </w:rPr>
+        <w:t>3</w:t>
+      </w:r>
+      <w:r>
+        <w:fldChar w:fldCharType="end"/>
+      </w:r>
+      <w:r>
+        <w:t xml:space="preserve"> </w:t>
+      </w:r>
+      <w:r>
+        <w:t xml:space="preserve">defines </w:t>
+      </w:r>
+      <w:r>
+        <w:t xml:space="preserve">the expected behavior </w:t>
+      </w:r>
+      <w:r>
+        <w:t xml:space="preserve">of </w:t>
+      </w:r>
+      <w:r>
+        <w:t xml:space="preserve">each LED </w:t>
+      </w:r>
+      <w:r>
+        <w:t>to</w:t>
+      </w:r>
+      <w:r>
+        <w:t xml:space="preserve"> visualize </w:t>
+      </w:r>
+      <w:r>
+        <w:t>each step</w:t>
+      </w:r>
+      <w:r>
+        <w:t xml:space="preserve"> of </w:t>
+      </w:r>
+      <w:r>
+        <w:t>the communication process</w:t>
+      </w:r>
+      <w:r>
+        <w:t>.</w:t>
+      </w:r>
+      <w:r>
+        <w:t xml:space="preserve"> </w:t>
+      </w:r>
+    </w:p>
+    <w:tbl>
+      <w:tblPr>
+        <w:tblStyle w:val="TableGrid"/>
+        <w:tblW w:w="0" w:type="auto"/>
+        <w:jc w:val="center"/>
+        <w:tblLook w:val="04A0" w:firstRow="1" w:lastRow="0" w:firstColumn="1" w:lastColumn="0" w:noHBand="0" w:noVBand="1"/>
+      </w:tblPr>
+      <w:tblGrid>
+        <w:gridCol w:w="791"/>
+        <w:gridCol w:w="2155"/>
+        <w:gridCol w:w="987"/>
+        <w:gridCol w:w="1102"/>
+      </w:tblGrid>
+      <w:tr>
+        <w:trPr>
+          <w:jc w:val="center"/>
+        </w:trPr>
+        <w:tc>
+          <w:tcPr>
+            <w:tcW w:w="791" w:type="dxa"/>
+            <w:tcBorders>
+              <w:top w:val="nil"/>
+              <w:left w:val="nil"/>
+              <w:bottom w:val="nil"/>
+              <w:right w:val="nil"/>
+            </w:tcBorders>
+            <w:shd w:val="clear" w:color="auto" w:fill="D9D9D9" w:themeFill="background1" w:themeFillShade="D9"/>
+          </w:tcPr>
+          <w:p>
+            <w:pPr>
+              <w:pStyle w:val="Text"/>
+              <w:ind w:left="0"/>
+              <w:jc w:val="center"/>
+              <w:rPr>
+                <w:b/>
+                <w:bCs/>
+              </w:rPr>
+            </w:pPr>
+            <w:r>
+              <w:rPr>
+                <w:b/>
+                <w:bCs/>
+              </w:rPr>
+              <w:lastRenderedPageBreak/>
+              <w:t>Step</w:t>
+            </w:r>
+          </w:p>
+        </w:tc>
+        <w:tc>
+          <w:tcPr>
+            <w:tcW w:w="2155" w:type="dxa"/>
+            <w:tcBorders>
+              <w:top w:val="nil"/>
+              <w:left w:val="nil"/>
+              <w:bottom w:val="nil"/>
+              <w:right w:val="nil"/>
+            </w:tcBorders>
+            <w:shd w:val="clear" w:color="auto" w:fill="D9D9D9" w:themeFill="background1" w:themeFillShade="D9"/>
+          </w:tcPr>
+          <w:p>
+            <w:pPr>
+              <w:pStyle w:val="Text"/>
+              <w:ind w:left="0"/>
+              <w:jc w:val="center"/>
+              <w:rPr>
+                <w:b/>
+                <w:bCs/>
+              </w:rPr>
+            </w:pPr>
+            <w:r>
+              <w:rPr>
+                <w:b/>
+                <w:bCs/>
+              </w:rPr>
+              <w:t>Server Connection State</w:t>
+            </w:r>
+          </w:p>
+        </w:tc>
+        <w:tc>
+          <w:tcPr>
+            <w:tcW w:w="987" w:type="dxa"/>
+            <w:tcBorders>
+              <w:top w:val="nil"/>
+              <w:left w:val="nil"/>
+              <w:bottom w:val="nil"/>
+              <w:right w:val="nil"/>
+            </w:tcBorders>
+            <w:shd w:val="clear" w:color="auto" w:fill="D9D9D9" w:themeFill="background1" w:themeFillShade="D9"/>
+          </w:tcPr>
+          <w:p>
+            <w:pPr>
+              <w:pStyle w:val="Text"/>
+              <w:ind w:left="0"/>
+              <w:jc w:val="center"/>
+              <w:rPr>
+                <w:b/>
+                <w:bCs/>
+              </w:rPr>
+            </w:pPr>
+            <w:r>
+              <w:rPr>
+                <w:b/>
+                <w:bCs/>
+              </w:rPr>
+              <w:t>LED 1 State</w:t>
+            </w:r>
+          </w:p>
+        </w:tc>
+        <w:tc>
+          <w:tcPr>
+            <w:tcW w:w="1102" w:type="dxa"/>
+            <w:tcBorders>
+              <w:top w:val="nil"/>
+              <w:left w:val="nil"/>
+              <w:bottom w:val="nil"/>
+              <w:right w:val="nil"/>
+            </w:tcBorders>
+            <w:shd w:val="clear" w:color="auto" w:fill="D9D9D9" w:themeFill="background1" w:themeFillShade="D9"/>
+          </w:tcPr>
+          <w:p>
+            <w:pPr>
+              <w:pStyle w:val="Text"/>
+              <w:ind w:left="0"/>
+              <w:jc w:val="center"/>
+              <w:rPr>
+                <w:b/>
+                <w:bCs/>
+              </w:rPr>
+            </w:pPr>
+            <w:r>
+              <w:rPr>
+                <w:b/>
+                <w:bCs/>
+              </w:rPr>
+              <w:t>LED 2 State</w:t>
+            </w:r>
+          </w:p>
+        </w:tc>
+      </w:tr>
+      <w:tr>
+        <w:trPr>
+          <w:trHeight w:val="387"/>
+          <w:jc w:val="center"/>
+        </w:trPr>
+        <w:tc>
+          <w:tcPr>
+            <w:tcW w:w="791" w:type="dxa"/>
+            <w:tcBorders>
+              <w:top w:val="nil"/>
+              <w:left w:val="nil"/>
+              <w:bottom w:val="single" w:sz="4" w:space="0" w:color="auto"/>
+              <w:right w:val="nil"/>
+            </w:tcBorders>
+            <w:vAlign w:val="center"/>
+          </w:tcPr>
+          <w:p>
+            <w:pPr>
+              <w:pStyle w:val="Text"/>
+              <w:ind w:left="0"/>
+              <w:jc w:val="center"/>
+              <w:rPr>
+                <w:b/>
+                <w:bCs/>
+              </w:rPr>
+            </w:pPr>
+            <w:r>
+              <w:rPr>
+                <w:b/>
+                <w:bCs/>
+              </w:rPr>
+              <w:t>0</w:t>
+            </w:r>
+          </w:p>
+        </w:tc>
+        <w:tc>
+          <w:tcPr>
+            <w:tcW w:w="2155" w:type="dxa"/>
+            <w:tcBorders>
+              <w:top w:val="nil"/>
+              <w:left w:val="nil"/>
+              <w:bottom w:val="single" w:sz="4" w:space="0" w:color="auto"/>
+              <w:right w:val="nil"/>
+            </w:tcBorders>
+            <w:vAlign w:val="center"/>
+          </w:tcPr>
+          <w:p>
+            <w:pPr>
+              <w:pStyle w:val="Text"/>
+              <w:ind w:left="0"/>
+              <w:jc w:val="center"/>
+            </w:pPr>
+            <w:r>
+              <w:t>No Connection</w:t>
+            </w:r>
+          </w:p>
+        </w:tc>
+        <w:tc>
+          <w:tcPr>
+            <w:tcW w:w="987" w:type="dxa"/>
+            <w:tcBorders>
+              <w:top w:val="nil"/>
+              <w:left w:val="nil"/>
+              <w:bottom w:val="single" w:sz="4" w:space="0" w:color="auto"/>
+              <w:right w:val="nil"/>
+            </w:tcBorders>
+            <w:vAlign w:val="center"/>
+          </w:tcPr>
+          <w:p>
+            <w:pPr>
+              <w:pStyle w:val="Text"/>
+              <w:ind w:left="0"/>
+              <w:jc w:val="center"/>
+            </w:pPr>
+            <w:r>
+              <w:t>Off</w:t>
+            </w:r>
+          </w:p>
+        </w:tc>
+        <w:tc>
+          <w:tcPr>
+            <w:tcW w:w="1102" w:type="dxa"/>
+            <w:tcBorders>
+              <w:top w:val="nil"/>
+              <w:left w:val="nil"/>
+              <w:bottom w:val="single" w:sz="4" w:space="0" w:color="auto"/>
+              <w:right w:val="nil"/>
+            </w:tcBorders>
+            <w:vAlign w:val="center"/>
+          </w:tcPr>
+          <w:p>
+            <w:pPr>
+              <w:pStyle w:val="Text"/>
+              <w:ind w:left="0"/>
+              <w:jc w:val="center"/>
+            </w:pPr>
+            <w:r>
+              <w:t>Off</w:t>
+            </w:r>
+          </w:p>
+        </w:tc>
+      </w:tr>
+      <w:tr>
+        <w:trPr>
+          <w:trHeight w:val="350"/>
+          <w:jc w:val="center"/>
+        </w:trPr>
+        <w:tc>
+          <w:tcPr>
+            <w:tcW w:w="791" w:type="dxa"/>
+            <w:tcBorders>
+              <w:top w:val="single" w:sz="4" w:space="0" w:color="auto"/>
+              <w:left w:val="nil"/>
+              <w:bottom w:val="single" w:sz="4" w:space="0" w:color="auto"/>
+              <w:right w:val="nil"/>
+            </w:tcBorders>
+            <w:vAlign w:val="center"/>
+          </w:tcPr>
+          <w:p>
+            <w:pPr>
+              <w:pStyle w:val="Text"/>
+              <w:ind w:left="0"/>
+              <w:jc w:val="center"/>
+              <w:rPr>
+                <w:b/>
+                <w:bCs/>
+              </w:rPr>
+            </w:pPr>
+            <w:r>
+              <w:rPr>
+                <w:b/>
+                <w:bCs/>
+              </w:rPr>
+              <w:t>1</w:t>
+            </w:r>
+          </w:p>
+        </w:tc>
+        <w:tc>
+          <w:tcPr>
+            <w:tcW w:w="2155" w:type="dxa"/>
+            <w:tcBorders>
+              <w:top w:val="single" w:sz="4" w:space="0" w:color="auto"/>
+              <w:left w:val="nil"/>
+              <w:bottom w:val="single" w:sz="4" w:space="0" w:color="auto"/>
+              <w:right w:val="nil"/>
+            </w:tcBorders>
+            <w:vAlign w:val="center"/>
+          </w:tcPr>
+          <w:p>
+            <w:pPr>
+              <w:pStyle w:val="Text"/>
+              <w:ind w:left="0"/>
+              <w:jc w:val="center"/>
+            </w:pPr>
+            <w:r>
+              <w:t>LISTEN</w:t>
+            </w:r>
+          </w:p>
+        </w:tc>
+        <w:tc>
+          <w:tcPr>
+            <w:tcW w:w="987" w:type="dxa"/>
+            <w:tcBorders>
+              <w:top w:val="single" w:sz="4" w:space="0" w:color="auto"/>
+              <w:left w:val="nil"/>
+              <w:bottom w:val="single" w:sz="4" w:space="0" w:color="auto"/>
+              <w:right w:val="nil"/>
+            </w:tcBorders>
+            <w:vAlign w:val="center"/>
+          </w:tcPr>
+          <w:p>
+            <w:pPr>
+              <w:pStyle w:val="Text"/>
+              <w:ind w:left="0"/>
+              <w:jc w:val="center"/>
+            </w:pPr>
+            <w:r>
+              <w:t>Blinking</w:t>
+            </w:r>
+          </w:p>
+        </w:tc>
+        <w:tc>
+          <w:tcPr>
+            <w:tcW w:w="1102" w:type="dxa"/>
+            <w:tcBorders>
+              <w:top w:val="single" w:sz="4" w:space="0" w:color="auto"/>
+              <w:left w:val="nil"/>
+              <w:bottom w:val="single" w:sz="4" w:space="0" w:color="auto"/>
+              <w:right w:val="nil"/>
+            </w:tcBorders>
+            <w:vAlign w:val="center"/>
+          </w:tcPr>
+          <w:p>
+            <w:pPr>
+              <w:pStyle w:val="Text"/>
+              <w:ind w:left="0"/>
+              <w:jc w:val="center"/>
+            </w:pPr>
+            <w:r>
+              <w:t>Off</w:t>
+            </w:r>
+          </w:p>
+        </w:tc>
+      </w:tr>
+      <w:tr>
+        <w:trPr>
+          <w:trHeight w:val="890"/>
+          <w:jc w:val="center"/>
+        </w:trPr>
+        <w:tc>
+          <w:tcPr>
+            <w:tcW w:w="791" w:type="dxa"/>
+            <w:tcBorders>
+              <w:top w:val="single" w:sz="4" w:space="0" w:color="auto"/>
+              <w:left w:val="nil"/>
+              <w:bottom w:val="single" w:sz="4" w:space="0" w:color="auto"/>
+              <w:right w:val="nil"/>
+            </w:tcBorders>
+            <w:vAlign w:val="center"/>
+          </w:tcPr>
+          <w:p>
+            <w:pPr>
+              <w:pStyle w:val="Text"/>
+              <w:ind w:left="0"/>
+              <w:jc w:val="center"/>
+              <w:rPr>
+                <w:b/>
+                <w:bCs/>
+              </w:rPr>
+            </w:pPr>
+            <w:r>
+              <w:rPr>
+                <w:b/>
+                <w:bCs/>
+              </w:rPr>
+              <w:t>2</w:t>
+            </w:r>
+          </w:p>
+        </w:tc>
+        <w:tc>
+          <w:tcPr>
+            <w:tcW w:w="2155" w:type="dxa"/>
+            <w:tcBorders>
+              <w:top w:val="single" w:sz="4" w:space="0" w:color="auto"/>
+              <w:left w:val="nil"/>
+              <w:bottom w:val="single" w:sz="4" w:space="0" w:color="auto"/>
+              <w:right w:val="nil"/>
+            </w:tcBorders>
+            <w:vAlign w:val="center"/>
+          </w:tcPr>
+          <w:p>
+            <w:pPr>
+              <w:pStyle w:val="Text"/>
+              <w:ind w:left="0"/>
+              <w:jc w:val="center"/>
+            </w:pPr>
+            <w:r>
+              <w:t>SYN RCVD</w:t>
+            </w:r>
+          </w:p>
+          <w:p>
+            <w:pPr>
+              <w:pStyle w:val="Text"/>
+              <w:ind w:left="0"/>
+              <w:jc w:val="center"/>
+            </w:pPr>
+            <w:r>
+              <w:t>(</w:t>
+            </w:r>
+            <w:r>
+              <w:t>Handshake Initiated</w:t>
+            </w:r>
+            <w:r>
+              <w:t>)</w:t>
+            </w:r>
+          </w:p>
+        </w:tc>
+        <w:tc>
+          <w:tcPr>
+            <w:tcW w:w="987" w:type="dxa"/>
+            <w:tcBorders>
+              <w:top w:val="single" w:sz="4" w:space="0" w:color="auto"/>
+              <w:left w:val="nil"/>
+              <w:bottom w:val="single" w:sz="4" w:space="0" w:color="auto"/>
+              <w:right w:val="nil"/>
+            </w:tcBorders>
+            <w:vAlign w:val="center"/>
+          </w:tcPr>
+          <w:p>
+            <w:pPr>
+              <w:pStyle w:val="Text"/>
+              <w:ind w:left="0"/>
+              <w:jc w:val="center"/>
+            </w:pPr>
+            <w:r>
+              <w:t>Steady</w:t>
+            </w:r>
+          </w:p>
+        </w:tc>
+        <w:tc>
+          <w:tcPr>
+            <w:tcW w:w="1102" w:type="dxa"/>
+            <w:tcBorders>
+              <w:top w:val="single" w:sz="4" w:space="0" w:color="auto"/>
+              <w:left w:val="nil"/>
+              <w:bottom w:val="single" w:sz="4" w:space="0" w:color="auto"/>
+              <w:right w:val="nil"/>
+            </w:tcBorders>
+            <w:vAlign w:val="center"/>
+          </w:tcPr>
+          <w:p>
+            <w:pPr>
+              <w:pStyle w:val="Text"/>
+              <w:ind w:left="0"/>
+              <w:jc w:val="center"/>
+            </w:pPr>
+            <w:r>
+              <w:t>Off</w:t>
+            </w:r>
+          </w:p>
+        </w:tc>
+      </w:tr>
+      <w:tr>
+        <w:trPr>
+          <w:trHeight w:val="890"/>
+          <w:jc w:val="center"/>
+        </w:trPr>
+        <w:tc>
+          <w:tcPr>
+            <w:tcW w:w="791" w:type="dxa"/>
+            <w:tcBorders>
+              <w:top w:val="single" w:sz="4" w:space="0" w:color="auto"/>
+              <w:left w:val="nil"/>
+              <w:bottom w:val="single" w:sz="4" w:space="0" w:color="auto"/>
+              <w:right w:val="nil"/>
+            </w:tcBorders>
+            <w:vAlign w:val="center"/>
+          </w:tcPr>
+          <w:p>
+            <w:pPr>
+              <w:pStyle w:val="Text"/>
+              <w:ind w:left="0"/>
+              <w:jc w:val="center"/>
+              <w:rPr>
+                <w:b/>
+                <w:bCs/>
+              </w:rPr>
+            </w:pPr>
+            <w:r>
+              <w:rPr>
+                <w:b/>
+                <w:bCs/>
+              </w:rPr>
+              <w:t>3</w:t>
+            </w:r>
+          </w:p>
+        </w:tc>
+        <w:tc>
+          <w:tcPr>
+            <w:tcW w:w="2155" w:type="dxa"/>
+            <w:tcBorders>
+              <w:top w:val="single" w:sz="4" w:space="0" w:color="auto"/>
+              <w:left w:val="nil"/>
+              <w:bottom w:val="single" w:sz="4" w:space="0" w:color="auto"/>
+              <w:right w:val="nil"/>
+            </w:tcBorders>
+            <w:vAlign w:val="center"/>
+          </w:tcPr>
+          <w:p>
+            <w:pPr>
+              <w:pStyle w:val="Text"/>
+              <w:ind w:left="0"/>
+              <w:jc w:val="center"/>
+            </w:pPr>
+            <w:r>
+              <w:t>ESTAB</w:t>
+            </w:r>
+          </w:p>
+          <w:p>
+            <w:pPr>
+              <w:pStyle w:val="Text"/>
+              <w:ind w:left="0"/>
+              <w:jc w:val="center"/>
+            </w:pPr>
+            <w:r>
+              <w:t>(</w:t>
+            </w:r>
+            <w:r>
+              <w:t>Connection Established</w:t>
+            </w:r>
+            <w:r>
+              <w:t>)</w:t>
+            </w:r>
+          </w:p>
+        </w:tc>
+        <w:tc>
+          <w:tcPr>
+            <w:tcW w:w="987" w:type="dxa"/>
+            <w:tcBorders>
+              <w:top w:val="single" w:sz="4" w:space="0" w:color="auto"/>
+              <w:left w:val="nil"/>
+              <w:bottom w:val="single" w:sz="4" w:space="0" w:color="auto"/>
+              <w:right w:val="nil"/>
+            </w:tcBorders>
+            <w:vAlign w:val="center"/>
+          </w:tcPr>
+          <w:p>
+            <w:pPr>
+              <w:pStyle w:val="Text"/>
+              <w:ind w:left="0"/>
+              <w:jc w:val="center"/>
+            </w:pPr>
+            <w:r>
+              <w:t>Steady</w:t>
+            </w:r>
+          </w:p>
+        </w:tc>
+        <w:tc>
+          <w:tcPr>
+            <w:tcW w:w="1102" w:type="dxa"/>
+            <w:tcBorders>
+              <w:top w:val="single" w:sz="4" w:space="0" w:color="auto"/>
+              <w:left w:val="nil"/>
+              <w:bottom w:val="single" w:sz="4" w:space="0" w:color="auto"/>
+              <w:right w:val="nil"/>
+            </w:tcBorders>
+            <w:vAlign w:val="center"/>
+          </w:tcPr>
+          <w:p>
+            <w:pPr>
+              <w:pStyle w:val="Text"/>
+              <w:ind w:left="0"/>
+              <w:jc w:val="center"/>
+            </w:pPr>
+            <w:r>
+              <w:t>Steady</w:t>
+            </w:r>
+          </w:p>
+        </w:tc>
+      </w:tr>
+      <w:tr>
+        <w:trPr>
+          <w:trHeight w:val="350"/>
+          <w:jc w:val="center"/>
+        </w:trPr>
+        <w:tc>
+          <w:tcPr>
+            <w:tcW w:w="791" w:type="dxa"/>
+            <w:tcBorders>
+              <w:top w:val="single" w:sz="4" w:space="0" w:color="auto"/>
+              <w:left w:val="nil"/>
+              <w:bottom w:val="single" w:sz="4" w:space="0" w:color="auto"/>
+              <w:right w:val="nil"/>
+            </w:tcBorders>
+            <w:vAlign w:val="center"/>
+          </w:tcPr>
+          <w:p>
+            <w:pPr>
+              <w:pStyle w:val="Text"/>
+              <w:ind w:left="0"/>
+              <w:jc w:val="center"/>
+              <w:rPr>
+                <w:b/>
+                <w:bCs/>
+              </w:rPr>
+            </w:pPr>
+            <w:r>
+              <w:rPr>
+                <w:b/>
+                <w:bCs/>
+              </w:rPr>
+              <w:t>4</w:t>
+            </w:r>
+          </w:p>
+        </w:tc>
+        <w:tc>
+          <w:tcPr>
+            <w:tcW w:w="2155" w:type="dxa"/>
+            <w:tcBorders>
+              <w:top w:val="single" w:sz="4" w:space="0" w:color="auto"/>
+              <w:left w:val="nil"/>
+              <w:bottom w:val="single" w:sz="4" w:space="0" w:color="auto"/>
+              <w:right w:val="nil"/>
+            </w:tcBorders>
+            <w:vAlign w:val="center"/>
+          </w:tcPr>
+          <w:p>
+            <w:pPr>
+              <w:pStyle w:val="Text"/>
+              <w:ind w:left="0"/>
+              <w:jc w:val="center"/>
+            </w:pPr>
+            <w:r>
+              <w:t>Receiving</w:t>
+            </w:r>
+            <w:r>
+              <w:t xml:space="preserve"> Message</w:t>
+            </w:r>
+          </w:p>
+        </w:tc>
+        <w:tc>
+          <w:tcPr>
+            <w:tcW w:w="987" w:type="dxa"/>
+            <w:tcBorders>
+              <w:top w:val="single" w:sz="4" w:space="0" w:color="auto"/>
+              <w:left w:val="nil"/>
+              <w:bottom w:val="single" w:sz="4" w:space="0" w:color="auto"/>
+              <w:right w:val="nil"/>
+            </w:tcBorders>
+            <w:vAlign w:val="center"/>
+          </w:tcPr>
+          <w:p>
+            <w:pPr>
+              <w:pStyle w:val="Text"/>
+              <w:ind w:left="0"/>
+              <w:jc w:val="center"/>
+            </w:pPr>
+            <w:r>
+              <w:t>Steady</w:t>
+            </w:r>
+          </w:p>
+        </w:tc>
+        <w:tc>
+          <w:tcPr>
+            <w:tcW w:w="1102" w:type="dxa"/>
+            <w:tcBorders>
+              <w:top w:val="single" w:sz="4" w:space="0" w:color="auto"/>
+              <w:left w:val="nil"/>
+              <w:bottom w:val="single" w:sz="4" w:space="0" w:color="auto"/>
+              <w:right w:val="nil"/>
+            </w:tcBorders>
+            <w:vAlign w:val="center"/>
+          </w:tcPr>
+          <w:p>
+            <w:pPr>
+              <w:pStyle w:val="Text"/>
+              <w:ind w:left="0"/>
+              <w:jc w:val="center"/>
+            </w:pPr>
+            <w:r>
+              <w:t>Off</w:t>
+            </w:r>
+          </w:p>
+        </w:tc>
+      </w:tr>
+      <w:tr>
+        <w:trPr>
+          <w:trHeight w:val="350"/>
+          <w:jc w:val="center"/>
+        </w:trPr>
+        <w:tc>
+          <w:tcPr>
+            <w:tcW w:w="791" w:type="dxa"/>
+            <w:tcBorders>
+              <w:top w:val="single" w:sz="4" w:space="0" w:color="auto"/>
+              <w:left w:val="nil"/>
+              <w:bottom w:val="single" w:sz="4" w:space="0" w:color="auto"/>
+              <w:right w:val="nil"/>
+            </w:tcBorders>
+            <w:vAlign w:val="center"/>
+          </w:tcPr>
+          <w:p>
+            <w:pPr>
+              <w:pStyle w:val="Text"/>
+              <w:ind w:left="0"/>
+              <w:jc w:val="center"/>
+              <w:rPr>
+                <w:b/>
+                <w:bCs/>
+              </w:rPr>
+            </w:pPr>
+            <w:r>
+              <w:rPr>
+                <w:b/>
+                <w:bCs/>
+              </w:rPr>
+              <w:t>5</w:t>
+            </w:r>
+          </w:p>
+        </w:tc>
+        <w:tc>
+          <w:tcPr>
+            <w:tcW w:w="2155" w:type="dxa"/>
+            <w:tcBorders>
+              <w:top w:val="single" w:sz="4" w:space="0" w:color="auto"/>
+              <w:left w:val="nil"/>
+              <w:bottom w:val="single" w:sz="4" w:space="0" w:color="auto"/>
+              <w:right w:val="nil"/>
+            </w:tcBorders>
+            <w:vAlign w:val="center"/>
+          </w:tcPr>
+          <w:p>
+            <w:pPr>
+              <w:pStyle w:val="Text"/>
+              <w:ind w:left="0"/>
+              <w:jc w:val="center"/>
+            </w:pPr>
+            <w:r>
+              <w:t>CLOSE WAIT</w:t>
+            </w:r>
+          </w:p>
+        </w:tc>
+        <w:tc>
+          <w:tcPr>
+            <w:tcW w:w="987" w:type="dxa"/>
+            <w:tcBorders>
+              <w:top w:val="single" w:sz="4" w:space="0" w:color="auto"/>
+              <w:left w:val="nil"/>
+              <w:bottom w:val="single" w:sz="4" w:space="0" w:color="auto"/>
+              <w:right w:val="nil"/>
+            </w:tcBorders>
+            <w:vAlign w:val="center"/>
+          </w:tcPr>
+          <w:p>
+            <w:pPr>
+              <w:pStyle w:val="Text"/>
+              <w:ind w:left="0"/>
+              <w:jc w:val="center"/>
+            </w:pPr>
+            <w:r>
+              <w:t>Off</w:t>
+            </w:r>
+          </w:p>
+        </w:tc>
+        <w:tc>
+          <w:tcPr>
+            <w:tcW w:w="1102" w:type="dxa"/>
+            <w:tcBorders>
+              <w:top w:val="single" w:sz="4" w:space="0" w:color="auto"/>
+              <w:left w:val="nil"/>
+              <w:bottom w:val="single" w:sz="4" w:space="0" w:color="auto"/>
+              <w:right w:val="nil"/>
+            </w:tcBorders>
+            <w:vAlign w:val="center"/>
+          </w:tcPr>
+          <w:p>
+            <w:pPr>
+              <w:pStyle w:val="Text"/>
+              <w:ind w:left="0"/>
+              <w:jc w:val="center"/>
+            </w:pPr>
+            <w:r>
+              <w:t>Blinking</w:t>
+            </w:r>
+          </w:p>
+        </w:tc>
+      </w:tr>
+      <w:tr>
+        <w:trPr>
+          <w:trHeight w:val="350"/>
+          <w:jc w:val="center"/>
+        </w:trPr>
+        <w:tc>
+          <w:tcPr>
+            <w:tcW w:w="791" w:type="dxa"/>
+            <w:tcBorders>
+              <w:top w:val="single" w:sz="4" w:space="0" w:color="auto"/>
+              <w:left w:val="nil"/>
+              <w:bottom w:val="nil"/>
+              <w:right w:val="nil"/>
+            </w:tcBorders>
+            <w:vAlign w:val="center"/>
+          </w:tcPr>
+          <w:p>
+            <w:pPr>
+              <w:pStyle w:val="Text"/>
+              <w:ind w:left="0"/>
+              <w:jc w:val="center"/>
+              <w:rPr>
+                <w:b/>
+                <w:bCs/>
+              </w:rPr>
+            </w:pPr>
+            <w:r>
+              <w:rPr>
+                <w:b/>
+                <w:bCs/>
+              </w:rPr>
+              <w:t>6</w:t>
+            </w:r>
+          </w:p>
+        </w:tc>
+        <w:tc>
+          <w:tcPr>
+            <w:tcW w:w="2155" w:type="dxa"/>
+            <w:tcBorders>
+              <w:top w:val="single" w:sz="4" w:space="0" w:color="auto"/>
+              <w:left w:val="nil"/>
+              <w:bottom w:val="nil"/>
+              <w:right w:val="nil"/>
+            </w:tcBorders>
+            <w:vAlign w:val="center"/>
+          </w:tcPr>
+          <w:p>
+            <w:pPr>
+              <w:pStyle w:val="Text"/>
+              <w:ind w:left="0"/>
+              <w:jc w:val="center"/>
+            </w:pPr>
+            <w:r>
+              <w:t>CLOSED</w:t>
+            </w:r>
+          </w:p>
+        </w:tc>
+        <w:tc>
+          <w:tcPr>
+            <w:tcW w:w="987" w:type="dxa"/>
+            <w:tcBorders>
+              <w:top w:val="single" w:sz="4" w:space="0" w:color="auto"/>
+              <w:left w:val="nil"/>
+              <w:bottom w:val="nil"/>
+              <w:right w:val="nil"/>
+            </w:tcBorders>
+            <w:vAlign w:val="center"/>
+          </w:tcPr>
+          <w:p>
+            <w:pPr>
+              <w:pStyle w:val="Text"/>
+              <w:ind w:left="0"/>
+              <w:jc w:val="center"/>
+            </w:pPr>
+            <w:r>
+              <w:t>Off</w:t>
+            </w:r>
+          </w:p>
+        </w:tc>
+        <w:tc>
+          <w:tcPr>
+            <w:tcW w:w="1102" w:type="dxa"/>
+            <w:tcBorders>
+              <w:top w:val="single" w:sz="4" w:space="0" w:color="auto"/>
+              <w:left w:val="nil"/>
+              <w:bottom w:val="nil"/>
+              <w:right w:val="nil"/>
+            </w:tcBorders>
+            <w:vAlign w:val="center"/>
+          </w:tcPr>
+          <w:p>
+            <w:pPr>
+              <w:pStyle w:val="Text"/>
+              <w:ind w:left="0"/>
+              <w:jc w:val="center"/>
+            </w:pPr>
+            <w:r>
+              <w:t>Off</w:t>
+            </w:r>
+          </w:p>
+        </w:tc>
+      </w:tr>
+    </w:tbl>
+    <w:p>
+      <w:pPr>
+        <w:pStyle w:val="Caption"/>
+      </w:pPr>
+      <w:bookmarkStart w:id="5" w:name="_Ref120973116"/>
+      <w:r>
+        <w:t xml:space="preserve">Figure </w:t>
+      </w:r>
+      <w:r>
+        <w:fldChar w:fldCharType="begin"/>
+      </w:r>
+      <w:r>
+        <w:instrText xml:space="preserve"> SEQ Figure \* ARABIC </w:instrText>
+      </w:r>
+      <w:r>
+        <w:fldChar w:fldCharType="separate"/>
+      </w:r>
+      <w:r>
+        <w:rPr>
+          <w:noProof/>
+        </w:rPr>
+        <w:t>3</w:t>
+      </w:r>
+      <w:r>
+        <w:fldChar w:fldCharType="end"/>
+      </w:r>
+      <w:bookmarkEnd w:id="5"/>
+      <w:r>
+        <w:t xml:space="preserve">: </w:t>
+      </w:r>
+      <w:r>
+        <w:t xml:space="preserve">LED State Representation of </w:t>
+      </w:r>
+      <w:r>
+        <w:t xml:space="preserve">the </w:t>
+      </w:r>
+      <w:r>
+        <w:t>Communication Process</w:t>
+      </w:r>
+    </w:p>
+    <w:p>
+      <w:pPr>
+        <w:pStyle w:val="Text"/>
+      </w:pPr>
+    </w:p>
+    <w:p>
+      <w:pPr>
+        <w:pStyle w:val="Text"/>
+      </w:pPr>
+      <w:r>
+        <w:t xml:space="preserve">Refer to section </w:t>
+      </w:r>
+      <w:r>
+        <w:fldChar w:fldCharType="begin"/>
+      </w:r>
+      <w:r>
+        <w:instrText xml:space="preserve"> REF _Ref120971224 \r \h </w:instrText>
+      </w:r>
+      <w:r>
+        <w:fldChar w:fldCharType="separate"/>
+      </w:r>
+      <w:r>
+        <w:t>3</w:t>
+      </w:r>
+      <w:r>
+        <w:fldChar w:fldCharType="end"/>
+      </w:r>
+      <w:r>
+        <w:t xml:space="preserve"> for a detailed description of the hardware setup, section </w:t>
+      </w:r>
+      <w:r>
+        <w:fldChar w:fldCharType="begin"/>
+      </w:r>
+      <w:r>
+        <w:instrText xml:space="preserve"> REF _Ref120974031 \r \h </w:instrText>
+      </w:r>
+      <w:r>
+        <w:fldChar w:fldCharType="separate"/>
+      </w:r>
+      <w:r>
+        <w:t>4</w:t>
+      </w:r>
+      <w:r>
+        <w:fldChar w:fldCharType="end"/>
+      </w:r>
+      <w:r>
+        <w:t xml:space="preserve"> </w:t>
+      </w:r>
+      <w:r>
+        <w:t xml:space="preserve">for the application code architecture and section </w:t>
+      </w:r>
+      <w:r>
+        <w:fldChar w:fldCharType="begin"/>
+      </w:r>
+      <w:r>
+        <w:instrText xml:space="preserve"> REF _Ref120974045 \r \h </w:instrText>
+      </w:r>
+      <w:r>
+        <w:fldChar w:fldCharType="separate"/>
+      </w:r>
+      <w:r>
+        <w:t>5</w:t>
+      </w:r>
+      <w:r>
+        <w:fldChar w:fldCharType="end"/>
+      </w:r>
+      <w:r>
+        <w:t xml:space="preserve"> </w:t>
+      </w:r>
+      <w:r>
+        <w:t xml:space="preserve">for </w:t>
+      </w:r>
+      <w:r>
+        <w:t xml:space="preserve">the </w:t>
+      </w:r>
+      <w:r>
+        <w:t>conclusion, code</w:t>
+      </w:r>
+      <w:r>
+        <w:t xml:space="preserve"> outputs received </w:t>
+      </w:r>
+      <w:r>
+        <w:t xml:space="preserve">and </w:t>
+      </w:r>
+      <w:r>
+        <w:t xml:space="preserve">Wireshark </w:t>
+      </w:r>
+      <w:r>
+        <w:t>trace</w:t>
+      </w:r>
+      <w:r>
+        <w:t>s</w:t>
+      </w:r>
+      <w:r>
+        <w:t xml:space="preserve"> capture</w:t>
+      </w:r>
+      <w:r>
+        <w:t>d</w:t>
+      </w:r>
+      <w:r>
+        <w:t>.</w:t>
+      </w:r>
+    </w:p>
+    <w:p>
+      <w:pPr>
+        <w:pStyle w:val="Header1"/>
+      </w:pPr>
+      <w:bookmarkStart w:id="6" w:name="_Ref120971224"/>
+      <w:r>
+        <w:t>Embedded Device</w:t>
+      </w:r>
+      <w:r>
+        <w:t xml:space="preserve"> Description</w:t>
+      </w:r>
+      <w:r>
+        <w:t xml:space="preserve"> and Setup</w:t>
+      </w:r>
+      <w:bookmarkEnd w:id="6"/>
+    </w:p>
+    <w:p>
+      <w:pPr>
+        <w:pStyle w:val="Header2"/>
+      </w:pPr>
+      <w:bookmarkStart w:id="7" w:name="_Ref120981859"/>
+      <w:r>
+        <w:t>ESP32 Development Board High</w:t>
+      </w:r>
+      <w:r>
+        <w:t xml:space="preserve"> Level</w:t>
+      </w:r>
+      <w:r>
+        <w:t xml:space="preserve"> Overview</w:t>
+      </w:r>
+      <w:bookmarkEnd w:id="7"/>
+    </w:p>
+    <w:p>
+      <w:pPr>
+        <w:pStyle w:val="Text"/>
+        <w:jc w:val="center"/>
+      </w:pPr>
+      <w:r>
+        <w:rPr>
+          <w:noProof/>
+        </w:rPr>
+        <w:drawing>
+          <wp:inline distT="0" distB="0" distL="0" distR="0" wp14:anchorId="1FAB7A4B" wp14:editId="36B5A0FB">
+            <wp:extent cx="2056479" cy="1698153"/>
+            <wp:effectExtent l="0" t="0" r="1270" b="0"/>
+            <wp:docPr id="2" name="Picture 2" descr="SparkFun IoT RedBoard - ESP32 Development Board"/>
+            <wp:cNvGraphicFramePr>
+              <a:graphicFrameLocks xmlns:a="http://schemas.openxmlformats.org/drawingml/2006/main" noChangeAspect="1"/>
+            </wp:cNvGraphicFramePr>
+            <a:graphic xmlns:a="http://schemas.openxmlformats.org/drawingml/2006/main">
+              <a:graphicData uri="http://schemas.openxmlformats.org/drawingml/2006/picture">
+                <pic:pic xmlns:pic="http://schemas.openxmlformats.org/drawingml/2006/picture">
+                  <pic:nvPicPr>
+                    <pic:cNvPr id="0" name="Picture 1" descr="SparkFun IoT RedBoard - ESP32 Development Board"/>
                     <pic:cNvPicPr>
                       <a:picLocks noChangeAspect="1" noChangeArrowheads="1"/>
                     </pic:cNvPicPr>
                   </pic:nvPicPr>
-                  <pic:blipFill>
-                    <a:blip r:embed="rId8" cstate="print">
+                  <pic:blipFill rotWithShape="1">
+                    <a:blip r:embed="rId8">
                       <a:extLst>
                         <a:ext uri="{28A0092B-C50C-407E-A947-70E740481C1C}">
                           <a14:useLocalDpi xmlns:a14="http://schemas.microsoft.com/office/drawing/2010/main" val="0"/>
                         </a:ext>
                       </a:extLst>
                     </a:blip>
-                    <a:srcRect/>
-                    <a:stretch>
-                      <a:fillRect/>
-                    </a:stretch>
+                    <a:srcRect l="9677" t="21505" r="11458" b="13372"/>
+                    <a:stretch/>
                   </pic:blipFill>
                   <pic:spPr bwMode="auto">
                     <a:xfrm>
                       <a:off x="0" y="0"/>
-                      <a:ext cx="3997559" cy="2498048"/>
+                      <a:ext cx="2113913" cy="1745579"/>
                     </a:xfrm>
                     <a:prstGeom prst="rect">
                       <a:avLst/>
@@ -708,6 +2136,11 @@
                     <a:ln>
                       <a:noFill/>
                     </a:ln>
+                    <a:extLst>
+                      <a:ext uri="{53640926-AAD7-44D8-BBD7-CCE9431645EC}">
+                        <a14:shadowObscured xmlns:a14="http://schemas.microsoft.com/office/drawing/2010/main"/>
+                      </a:ext>
+                    </a:extLst>
                   </pic:spPr>
                 </pic:pic>
               </a:graphicData>
@@ -718,10 +2151,1767 @@
     </w:p>
     <w:p>
       <w:pPr>
+        <w:pStyle w:val="Caption"/>
+      </w:pPr>
+      <w:r>
+        <w:t xml:space="preserve">Figure </w:t>
+      </w:r>
+      <w:r>
+        <w:fldChar w:fldCharType="begin"/>
+      </w:r>
+      <w:r>
+        <w:instrText xml:space="preserve"> SEQ Figure \* ARABIC </w:instrText>
+      </w:r>
+      <w:r>
+        <w:fldChar w:fldCharType="separate"/>
+      </w:r>
+      <w:r>
+        <w:rPr>
+          <w:noProof/>
+        </w:rPr>
+        <w:t>4</w:t>
+      </w:r>
+      <w:r>
+        <w:fldChar w:fldCharType="end"/>
+      </w:r>
+      <w:r>
+        <w:t xml:space="preserve">: </w:t>
+      </w:r>
+      <w:r>
+        <w:t>ESP32 Development Board</w:t>
+      </w:r>
+    </w:p>
+    <w:p/>
+    <w:p>
+      <w:pPr>
+        <w:pStyle w:val="Text"/>
+      </w:pPr>
+      <w:r>
+        <w:t xml:space="preserve">According to the </w:t>
+      </w:r>
+      <w:r>
+        <w:t>manufacturer, ‘t</w:t>
+      </w:r>
+      <w:r>
+        <w:t>he SparkFun IoT RedBoard is an ESP32 Development Board that includes Espressif's ESP32 WROOM</w:t>
+      </w:r>
+      <w:r>
+        <w:t>,</w:t>
+      </w:r>
+      <w:r>
+        <w:t xml:space="preserve"> Wi</w:t>
+      </w:r>
+      <w:r>
+        <w:t>-</w:t>
+      </w:r>
+      <w:r>
+        <w:t>Fi and Bluetooth® MCU module that targets a wide variety of applications. At the core of this module is the ESP32-D0WDQ6 chip which is designed to be both scalable and adaptive. The IoT RedBoard can target a wide variety of applications, ranging from low-power sensor networks to the most demanding tasks, such as voice encoding, music streaming, and MP3 decoding.</w:t>
+      </w:r>
+      <w:r>
+        <w:t>’</w:t>
+      </w:r>
+    </w:p>
+    <w:p>
+      <w:pPr>
+        <w:pStyle w:val="Text"/>
+        <w:contextualSpacing/>
+      </w:pPr>
+      <w:r>
+        <w:t xml:space="preserve">This board was chosen primarily for its Wi-Fi capabilities and affordable price point. </w:t>
+      </w:r>
+      <w:r>
+        <w:t xml:space="preserve">The following link routes to the website where you can purchase this board and read </w:t>
+      </w:r>
+      <w:r>
+        <w:t xml:space="preserve">more about </w:t>
+      </w:r>
+      <w:r>
+        <w:lastRenderedPageBreak/>
+        <w:t xml:space="preserve">its specifications and potential use cases: </w:t>
+      </w:r>
+      <w:hyperlink r:id="rId9" w:history="1">
+        <w:r>
+          <w:rPr>
+            <w:rStyle w:val="Hyperlink"/>
+          </w:rPr>
+          <w:t>SparkFun IoT RedBoard - ESP32 Development Board - WRL-19177 - SparkFun Electronics</w:t>
+        </w:r>
+      </w:hyperlink>
+    </w:p>
+    <w:p>
+      <w:pPr>
+        <w:pStyle w:val="Text"/>
+        <w:contextualSpacing/>
+      </w:pPr>
+    </w:p>
+    <w:p>
+      <w:pPr>
+        <w:pStyle w:val="Text"/>
+        <w:contextualSpacing/>
+      </w:pPr>
+      <w:r>
+        <w:t xml:space="preserve">This </w:t>
+      </w:r>
+      <w:r>
+        <w:t xml:space="preserve">ESP32 </w:t>
+      </w:r>
+      <w:r>
+        <w:t xml:space="preserve">board is powered and programmed via a </w:t>
+      </w:r>
+      <w:r>
+        <w:t>USB to USB-C c</w:t>
+      </w:r>
+      <w:r>
+        <w:t>able</w:t>
+      </w:r>
+      <w:r>
+        <w:t xml:space="preserve">. </w:t>
+      </w:r>
+      <w:r>
+        <w:t xml:space="preserve">The Arduino IDE </w:t>
+      </w:r>
+      <w:r>
+        <w:t>was</w:t>
+      </w:r>
+      <w:r>
+        <w:t xml:space="preserve"> used </w:t>
+      </w:r>
+      <w:r>
+        <w:t xml:space="preserve">for </w:t>
+      </w:r>
+      <w:r>
+        <w:t xml:space="preserve">writing and uploading code to the ESP32. </w:t>
+      </w:r>
+      <w:r>
+        <w:t>T</w:t>
+      </w:r>
+      <w:r>
+        <w:t xml:space="preserve">he Arduino Programming Language </w:t>
+      </w:r>
+      <w:r>
+        <w:t xml:space="preserve">was necessary to </w:t>
+      </w:r>
+      <w:r>
+        <w:t xml:space="preserve">properly program the board – </w:t>
+      </w:r>
+      <w:r>
+        <w:t>which</w:t>
+      </w:r>
+      <w:r>
+        <w:t xml:space="preserve"> is basically </w:t>
+      </w:r>
+      <w:r>
+        <w:t>a</w:t>
+      </w:r>
+      <w:r>
+        <w:t xml:space="preserve"> </w:t>
+      </w:r>
+      <w:r>
+        <w:t>framework built on top of C++.</w:t>
+      </w:r>
+    </w:p>
+    <w:p>
+      <w:pPr>
+        <w:pStyle w:val="Text"/>
+        <w:contextualSpacing/>
+      </w:pPr>
+    </w:p>
+    <w:p>
+      <w:pPr>
+        <w:pStyle w:val="Text"/>
+        <w:contextualSpacing/>
+      </w:pPr>
+      <w:r>
+        <w:t>Once powered, t</w:t>
+      </w:r>
+      <w:r>
+        <w:t xml:space="preserve">his board and other Arduino-like boards </w:t>
+      </w:r>
+      <w:r>
+        <w:t>run continuo</w:t>
+      </w:r>
+      <w:r>
+        <w:t xml:space="preserve">usly on a loop of whatever has been uploaded to it. </w:t>
+      </w:r>
+      <w:r>
+        <w:t xml:space="preserve">The programming structure </w:t>
+      </w:r>
+      <w:r>
+        <w:t xml:space="preserve">to support this </w:t>
+      </w:r>
+      <w:r>
+        <w:t xml:space="preserve">generally consists of </w:t>
+      </w:r>
+      <w:r>
+        <w:t>two sections</w:t>
+      </w:r>
+      <w:r>
+        <w:t>/functions</w:t>
+      </w:r>
+      <w:r>
+        <w:t xml:space="preserve">: (1) </w:t>
+      </w:r>
+      <w:r>
+        <w:rPr>
+          <w:b/>
+          <w:bCs/>
+        </w:rPr>
+        <w:t>setup</w:t>
+      </w:r>
+      <w:r>
+        <w:rPr>
+          <w:b/>
+          <w:bCs/>
+        </w:rPr>
+        <w:t>()</w:t>
+      </w:r>
+      <w:r>
+        <w:t xml:space="preserve"> and (2) </w:t>
+      </w:r>
+      <w:r>
+        <w:rPr>
+          <w:b/>
+          <w:bCs/>
+        </w:rPr>
+        <w:t>loop</w:t>
+      </w:r>
+      <w:r>
+        <w:rPr>
+          <w:b/>
+          <w:bCs/>
+        </w:rPr>
+        <w:t>()</w:t>
+      </w:r>
+      <w:r>
+        <w:t>.</w:t>
+      </w:r>
+      <w:r>
+        <w:t xml:space="preserve"> When powered, the board will </w:t>
+      </w:r>
+      <w:r>
+        <w:t xml:space="preserve">initially run </w:t>
+      </w:r>
+      <w:r>
+        <w:rPr>
+          <w:b/>
+          <w:bCs/>
+        </w:rPr>
+        <w:t>setup</w:t>
+      </w:r>
+      <w:r>
+        <w:rPr>
+          <w:b/>
+          <w:bCs/>
+        </w:rPr>
+        <w:t>()</w:t>
+      </w:r>
+      <w:r>
+        <w:t xml:space="preserve"> </w:t>
+      </w:r>
+      <w:r>
+        <w:t>only once</w:t>
+      </w:r>
+      <w:r>
+        <w:t xml:space="preserve">, and then </w:t>
+      </w:r>
+      <w:r>
+        <w:t xml:space="preserve">will </w:t>
+      </w:r>
+      <w:r>
+        <w:t>continuously loop though</w:t>
+      </w:r>
+      <w:r>
+        <w:t xml:space="preserve"> the </w:t>
+      </w:r>
+      <w:r>
+        <w:rPr>
+          <w:b/>
+          <w:bCs/>
+        </w:rPr>
+        <w:t>loop()</w:t>
+      </w:r>
+      <w:r>
+        <w:t xml:space="preserve"> function.</w:t>
+      </w:r>
+      <w:r>
+        <w:t xml:space="preserve"> It is necessary to </w:t>
+      </w:r>
+      <w:r>
+        <w:t xml:space="preserve">plan how you will execute your program within this </w:t>
+      </w:r>
+      <w:r>
+        <w:t xml:space="preserve">programming structure. </w:t>
+      </w:r>
+      <w:r>
+        <w:t xml:space="preserve">Section </w:t>
+      </w:r>
+      <w:r>
+        <w:fldChar w:fldCharType="begin"/>
+      </w:r>
+      <w:r>
+        <w:instrText xml:space="preserve"> REF _Ref120974031 \r \h </w:instrText>
+      </w:r>
+      <w:r>
+        <w:fldChar w:fldCharType="separate"/>
+      </w:r>
+      <w:r>
+        <w:t>4</w:t>
+      </w:r>
+      <w:r>
+        <w:fldChar w:fldCharType="end"/>
+      </w:r>
+      <w:r>
+        <w:t xml:space="preserve"> details the application code architecture for this project</w:t>
+      </w:r>
+      <w:r>
+        <w:t>.</w:t>
+      </w:r>
+    </w:p>
+    <w:p>
+      <w:pPr>
+        <w:pStyle w:val="Header2"/>
+      </w:pPr>
+      <w:r>
+        <w:t>Hardware</w:t>
+      </w:r>
+      <w:r>
+        <w:t xml:space="preserve"> Setup and </w:t>
+      </w:r>
+      <w:r>
+        <w:t>Circuit Layout</w:t>
+      </w:r>
+    </w:p>
+    <w:p>
+      <w:pPr>
+        <w:pStyle w:val="Text"/>
+        <w:jc w:val="center"/>
+      </w:pPr>
+      <w:r>
+        <w:drawing>
+          <wp:inline distT="0" distB="0" distL="0" distR="0" wp14:anchorId="4DD7247D" wp14:editId="131A16D3">
+            <wp:extent cx="5257800" cy="2628900"/>
+            <wp:effectExtent l="0" t="0" r="0" b="0"/>
+            <wp:docPr id="1" name="Picture 1"/>
+            <wp:cNvGraphicFramePr>
+              <a:graphicFrameLocks xmlns:a="http://schemas.openxmlformats.org/drawingml/2006/main" noChangeAspect="1"/>
+            </wp:cNvGraphicFramePr>
+            <a:graphic xmlns:a="http://schemas.openxmlformats.org/drawingml/2006/main">
+              <a:graphicData uri="http://schemas.openxmlformats.org/drawingml/2006/picture">
+                <pic:pic xmlns:pic="http://schemas.openxmlformats.org/drawingml/2006/picture">
+                  <pic:nvPicPr>
+                    <pic:cNvPr id="1" name=""/>
+                    <pic:cNvPicPr/>
+                  </pic:nvPicPr>
+                  <pic:blipFill>
+                    <a:blip r:embed="rId10"/>
+                    <a:stretch>
+                      <a:fillRect/>
+                    </a:stretch>
+                  </pic:blipFill>
+                  <pic:spPr>
+                    <a:xfrm>
+                      <a:off x="0" y="0"/>
+                      <a:ext cx="5260438" cy="2630219"/>
+                    </a:xfrm>
+                    <a:prstGeom prst="rect">
+                      <a:avLst/>
+                    </a:prstGeom>
+                  </pic:spPr>
+                </pic:pic>
+              </a:graphicData>
+            </a:graphic>
+          </wp:inline>
+        </w:drawing>
+      </w:r>
+    </w:p>
+    <w:p>
+      <w:pPr>
+        <w:pStyle w:val="Caption"/>
+      </w:pPr>
+      <w:bookmarkStart w:id="8" w:name="_Ref120975637"/>
+      <w:r>
+        <w:t xml:space="preserve">Figure </w:t>
+      </w:r>
+      <w:r>
+        <w:fldChar w:fldCharType="begin"/>
+      </w:r>
+      <w:r>
+        <w:instrText xml:space="preserve"> SEQ Figure \* ARABIC </w:instrText>
+      </w:r>
+      <w:r>
+        <w:fldChar w:fldCharType="separate"/>
+      </w:r>
+      <w:r>
+        <w:rPr>
+          <w:noProof/>
+        </w:rPr>
+        <w:t>5</w:t>
+      </w:r>
+      <w:r>
+        <w:fldChar w:fldCharType="end"/>
+      </w:r>
+      <w:bookmarkEnd w:id="8"/>
+      <w:r>
+        <w:t xml:space="preserve">: </w:t>
+      </w:r>
+      <w:r>
+        <w:t xml:space="preserve">Hardware </w:t>
+      </w:r>
+      <w:r>
+        <w:t xml:space="preserve">Setup </w:t>
+      </w:r>
+      <w:r>
+        <w:t>and Circuit Layout</w:t>
+      </w:r>
+    </w:p>
+    <w:p>
+      <w:pPr>
+        <w:pStyle w:val="Text"/>
+      </w:pPr>
+      <w:r>
+        <w:fldChar w:fldCharType="begin"/>
+      </w:r>
+      <w:r>
+        <w:instrText xml:space="preserve"> REF _Ref120975637 \h </w:instrText>
+      </w:r>
+      <w:r>
+        <w:fldChar w:fldCharType="separate"/>
+      </w:r>
+      <w:r>
+        <w:t xml:space="preserve">Figure </w:t>
+      </w:r>
+      <w:r>
+        <w:rPr>
+          <w:noProof/>
+        </w:rPr>
+        <w:t>5</w:t>
+      </w:r>
+      <w:r>
+        <w:fldChar w:fldCharType="end"/>
+      </w:r>
+      <w:r>
+        <w:t xml:space="preserve"> </w:t>
+      </w:r>
+      <w:r>
+        <w:t xml:space="preserve">shows the </w:t>
+      </w:r>
+      <w:r>
+        <w:t>hardware setup and circuit layout</w:t>
+      </w:r>
+      <w:r>
+        <w:t xml:space="preserve"> used for this project. </w:t>
+      </w:r>
+      <w:r>
+        <w:t>Our hardware consisted of the following</w:t>
+      </w:r>
+      <w:r>
+        <w:t xml:space="preserve"> components</w:t>
+      </w:r>
+      <w:r>
+        <w:t>:</w:t>
+      </w:r>
+    </w:p>
+    <w:p>
+      <w:pPr>
+        <w:pStyle w:val="Text"/>
+        <w:numPr>
+          <w:ilvl w:val="0"/>
+          <w:numId w:val="7"/>
+        </w:numPr>
+      </w:pPr>
+      <w:r>
+        <w:t>(1) ESP32 Development Board</w:t>
+      </w:r>
+    </w:p>
+    <w:p>
+      <w:pPr>
+        <w:pStyle w:val="Text"/>
+        <w:numPr>
+          <w:ilvl w:val="0"/>
+          <w:numId w:val="7"/>
+        </w:numPr>
+      </w:pPr>
+      <w:r>
+        <w:t xml:space="preserve">(1) </w:t>
+      </w:r>
+      <w:r>
+        <w:t>Circuit Bread Board</w:t>
+      </w:r>
+    </w:p>
+    <w:p>
+      <w:pPr>
+        <w:pStyle w:val="Text"/>
+        <w:numPr>
+          <w:ilvl w:val="0"/>
+          <w:numId w:val="7"/>
+        </w:numPr>
+      </w:pPr>
+      <w:r>
+        <w:t>(2) LEDs</w:t>
+      </w:r>
+    </w:p>
+    <w:p>
+      <w:pPr>
+        <w:pStyle w:val="Text"/>
+        <w:numPr>
+          <w:ilvl w:val="0"/>
+          <w:numId w:val="7"/>
+        </w:numPr>
+      </w:pPr>
+      <w:r>
+        <w:t xml:space="preserve">(2) </w:t>
+      </w:r>
+      <w:r>
+        <w:t>220Ω</w:t>
+      </w:r>
+      <w:r>
+        <w:t xml:space="preserve"> Resistors</w:t>
+      </w:r>
+    </w:p>
+    <w:p>
+      <w:pPr>
+        <w:pStyle w:val="Text"/>
+        <w:numPr>
+          <w:ilvl w:val="0"/>
+          <w:numId w:val="7"/>
+        </w:numPr>
+      </w:pPr>
+      <w:r>
+        <w:t xml:space="preserve">(3) </w:t>
+      </w:r>
+      <w:r>
+        <w:t>Wires</w:t>
+      </w:r>
+    </w:p>
+    <w:p>
+      <w:pPr>
+        <w:pStyle w:val="Text"/>
+      </w:pPr>
+      <w:r>
+        <w:t xml:space="preserve">Referencing the </w:t>
+      </w:r>
+      <w:r>
+        <w:t xml:space="preserve">blue numerical indicators </w:t>
+      </w:r>
+      <w:r>
+        <w:t xml:space="preserve">depicted in </w:t>
+      </w:r>
+      <w:r>
+        <w:fldChar w:fldCharType="begin"/>
+      </w:r>
+      <w:r>
+        <w:instrText xml:space="preserve"> REF _Ref120975637 \h </w:instrText>
+      </w:r>
+      <w:r>
+        <w:fldChar w:fldCharType="separate"/>
+      </w:r>
+      <w:r>
+        <w:t xml:space="preserve">Figure </w:t>
+      </w:r>
+      <w:r>
+        <w:rPr>
+          <w:noProof/>
+        </w:rPr>
+        <w:t>5</w:t>
+      </w:r>
+      <w:r>
+        <w:fldChar w:fldCharType="end"/>
+      </w:r>
+      <w:r>
+        <w:t>,</w:t>
+      </w:r>
+      <w:r>
+        <w:t xml:space="preserve"> </w:t>
+      </w:r>
+      <w:r>
+        <w:t>p</w:t>
+      </w:r>
+      <w:r>
+        <w:t xml:space="preserve">ower comes through </w:t>
+      </w:r>
+      <w:r>
+        <w:t xml:space="preserve">the USB-C port </w:t>
+      </w:r>
+      <w:r>
+        <w:t>(</w:t>
+      </w:r>
+      <w:r>
+        <w:t>1</w:t>
+      </w:r>
+      <w:r>
+        <w:t>)</w:t>
+      </w:r>
+      <w:r>
+        <w:t xml:space="preserve">, </w:t>
+      </w:r>
+      <w:r>
+        <w:t xml:space="preserve">outputs 3.3V </w:t>
+      </w:r>
+      <w:r>
+        <w:t>at discrete output</w:t>
+      </w:r>
+      <w:r>
+        <w:t>s</w:t>
+      </w:r>
+      <w:r>
+        <w:t xml:space="preserve"> ‘26’ and ‘27’</w:t>
+      </w:r>
+      <w:r>
+        <w:t xml:space="preserve"> (2), </w:t>
+      </w:r>
+      <w:r>
+        <w:t xml:space="preserve">which is </w:t>
+      </w:r>
+      <w:r>
+        <w:t>direct</w:t>
+      </w:r>
+      <w:r>
+        <w:t xml:space="preserve">ed to the </w:t>
+      </w:r>
+      <w:r>
+        <w:lastRenderedPageBreak/>
+        <w:t xml:space="preserve">LEDs </w:t>
+      </w:r>
+      <w:r>
+        <w:t xml:space="preserve">– </w:t>
+      </w:r>
+      <w:r>
+        <w:t xml:space="preserve">each </w:t>
+      </w:r>
+      <w:r>
+        <w:t xml:space="preserve">discrete </w:t>
+      </w:r>
+      <w:r>
+        <w:t>output controls one LED</w:t>
+      </w:r>
+      <w:r>
+        <w:t xml:space="preserve"> – (</w:t>
+      </w:r>
+      <w:r>
+        <w:t>3</w:t>
+      </w:r>
+      <w:r>
+        <w:t>)</w:t>
+      </w:r>
+      <w:r>
+        <w:t>, then</w:t>
+      </w:r>
+      <w:r>
+        <w:t xml:space="preserve"> </w:t>
+      </w:r>
+      <w:r>
+        <w:t xml:space="preserve">is </w:t>
+      </w:r>
+      <w:r>
+        <w:t xml:space="preserve">reduced by a </w:t>
+      </w:r>
+      <w:r>
+        <w:t>220Ω</w:t>
+      </w:r>
+      <w:r>
+        <w:t xml:space="preserve"> </w:t>
+      </w:r>
+      <w:r>
+        <w:t>resistor</w:t>
+      </w:r>
+      <w:r>
+        <w:t xml:space="preserve"> </w:t>
+      </w:r>
+      <w:r>
+        <w:t xml:space="preserve">(4), and finally grounded </w:t>
+      </w:r>
+      <w:r>
+        <w:t>to complete the circuit (5).</w:t>
+      </w:r>
+      <w:r>
+        <w:t xml:space="preserve"> </w:t>
+      </w:r>
+    </w:p>
+    <w:p>
+      <w:pPr>
+        <w:pStyle w:val="Text"/>
+      </w:pPr>
+      <w:r>
+        <w:t>There are a total of two ci</w:t>
+      </w:r>
+      <w:r>
+        <w:t xml:space="preserve">rcuits. Each circuit </w:t>
+      </w:r>
+      <w:r>
+        <w:t xml:space="preserve">shares the same power source, has one </w:t>
+      </w:r>
+      <w:r>
+        <w:t>discrete</w:t>
+      </w:r>
+      <w:r>
+        <w:t xml:space="preserve"> output, </w:t>
+      </w:r>
+      <w:r>
+        <w:t xml:space="preserve">one </w:t>
+      </w:r>
+      <w:r>
+        <w:t>LED</w:t>
+      </w:r>
+      <w:r>
+        <w:t>,</w:t>
+      </w:r>
+      <w:r>
+        <w:t xml:space="preserve"> </w:t>
+      </w:r>
+      <w:r>
+        <w:t xml:space="preserve">one </w:t>
+      </w:r>
+      <w:r>
+        <w:t>resistor</w:t>
+      </w:r>
+      <w:r>
+        <w:t xml:space="preserve"> and shares a common ground.</w:t>
+      </w:r>
+      <w:r>
+        <w:t xml:space="preserve"> </w:t>
+      </w:r>
+      <w:r>
+        <w:fldChar w:fldCharType="begin"/>
+      </w:r>
+      <w:r>
+        <w:instrText xml:space="preserve"> REF _Ref120975637 \h </w:instrText>
+      </w:r>
+      <w:r>
+        <w:fldChar w:fldCharType="separate"/>
+      </w:r>
+      <w:r>
+        <w:t xml:space="preserve">Figure </w:t>
+      </w:r>
+      <w:r>
+        <w:rPr>
+          <w:noProof/>
+        </w:rPr>
+        <w:t>5</w:t>
+      </w:r>
+      <w:r>
+        <w:fldChar w:fldCharType="end"/>
+      </w:r>
+      <w:r>
+        <w:t xml:space="preserve"> </w:t>
+      </w:r>
+      <w:r>
+        <w:t xml:space="preserve">also </w:t>
+      </w:r>
+      <w:r>
+        <w:t xml:space="preserve">shows a simplified schematic of each circuit. </w:t>
+      </w:r>
+      <w:r>
+        <w:t xml:space="preserve">The red lines/arrows represent </w:t>
+      </w:r>
+      <w:r>
+        <w:t>the power input path while the black lines/arrows represent the return path</w:t>
+      </w:r>
+      <w:r>
+        <w:t>.</w:t>
+      </w:r>
+    </w:p>
+    <w:p>
+      <w:pPr>
+        <w:pStyle w:val="Text"/>
+      </w:pPr>
+      <w:r>
+        <w:t xml:space="preserve">This </w:t>
+      </w:r>
+      <w:r>
+        <w:t xml:space="preserve">setup was inspired by the following tutorial: </w:t>
+      </w:r>
+      <w:hyperlink r:id="rId11" w:history="1">
+        <w:r>
+          <w:rPr>
+            <w:rStyle w:val="Hyperlink"/>
+          </w:rPr>
+          <w:t>ESP32 Web Server - Arduino IDE | Random Nerd Tutorials</w:t>
+        </w:r>
+      </w:hyperlink>
+    </w:p>
+    <w:p>
+      <w:pPr>
         <w:pStyle w:val="Header1"/>
       </w:pPr>
+      <w:bookmarkStart w:id="9" w:name="_Ref120974031"/>
+      <w:r>
+        <w:t>Application Code</w:t>
+      </w:r>
+      <w:bookmarkEnd w:id="9"/>
+      <w:r>
+        <w:t xml:space="preserve"> Architecture</w:t>
+      </w:r>
+    </w:p>
+    <w:p>
+      <w:pPr>
+        <w:pStyle w:val="Text"/>
+      </w:pPr>
+      <w:r>
+        <w:t>The application code for th</w:t>
+      </w:r>
+      <w:r>
+        <w:t xml:space="preserve">is project was heavily influenced by </w:t>
+      </w:r>
+      <w:r>
+        <w:t xml:space="preserve">Programming Assignment 2 from </w:t>
+      </w:r>
+      <w:r>
+        <w:t xml:space="preserve">the </w:t>
+      </w:r>
+      <w:r>
+        <w:t xml:space="preserve">Vanderbilt </w:t>
+      </w:r>
+      <w:r>
+        <w:t xml:space="preserve">University, </w:t>
+      </w:r>
+      <w:r>
+        <w:t>CS 5283-50 Computer Networks</w:t>
+      </w:r>
+      <w:r>
+        <w:t>, Fall 2022</w:t>
+      </w:r>
+      <w:r>
+        <w:t>, course</w:t>
+      </w:r>
+      <w:r>
+        <w:t>.</w:t>
+      </w:r>
+      <w:r>
+        <w:t xml:space="preserve"> The client </w:t>
+      </w:r>
+      <w:r>
+        <w:t xml:space="preserve">code </w:t>
+      </w:r>
+      <w:r>
+        <w:t xml:space="preserve">was </w:t>
+      </w:r>
+      <w:r>
+        <w:t xml:space="preserve">only modified to identify the </w:t>
+      </w:r>
+      <w:r>
+        <w:t xml:space="preserve">address of the </w:t>
+      </w:r>
+      <w:r>
+        <w:t>ESP32</w:t>
+      </w:r>
+      <w:r>
+        <w:t xml:space="preserve"> board and rem</w:t>
+      </w:r>
+      <w:r>
+        <w:t>a</w:t>
+      </w:r>
+      <w:r>
+        <w:t xml:space="preserve">ined housed </w:t>
+      </w:r>
+      <w:r>
+        <w:t>on our personal computer</w:t>
+      </w:r>
+      <w:r>
+        <w:t>.</w:t>
+      </w:r>
+      <w:r>
+        <w:t xml:space="preserve"> The server </w:t>
+      </w:r>
+      <w:r>
+        <w:t xml:space="preserve">code was ported over to the ESP32 </w:t>
+      </w:r>
+      <w:r>
+        <w:t xml:space="preserve">board </w:t>
+      </w:r>
+      <w:r>
+        <w:t xml:space="preserve">and heavily modified to accommodate for the expected programming structure and language as mentioned in section </w:t>
+      </w:r>
+      <w:r>
+        <w:fldChar w:fldCharType="begin"/>
+      </w:r>
+      <w:r>
+        <w:instrText xml:space="preserve"> REF _Ref120981859 \r \h </w:instrText>
+      </w:r>
+      <w:r>
+        <w:fldChar w:fldCharType="separate"/>
+      </w:r>
+      <w:r>
+        <w:t>3.1</w:t>
+      </w:r>
+      <w:r>
+        <w:fldChar w:fldCharType="end"/>
+      </w:r>
+      <w:r>
+        <w:t>.</w:t>
+      </w:r>
+    </w:p>
+    <w:p>
+      <w:pPr>
+        <w:pStyle w:val="Text"/>
+      </w:pPr>
+      <w:r>
+        <w:t xml:space="preserve">The following considerations and steps were taken to </w:t>
+      </w:r>
+      <w:r>
+        <w:t>successfully refactor the server-side code:</w:t>
+      </w:r>
+    </w:p>
+    <w:p>
+      <w:pPr>
+        <w:pStyle w:val="Text"/>
+        <w:rPr>
+          <w:highlight w:val="yellow"/>
+        </w:rPr>
+      </w:pPr>
+      <w:r>
+        <w:rPr>
+          <w:highlight w:val="yellow"/>
+        </w:rPr>
+        <w:t>TODO:</w:t>
+      </w:r>
+    </w:p>
+    <w:p>
+      <w:pPr>
+        <w:pStyle w:val="Text"/>
+        <w:numPr>
+          <w:ilvl w:val="0"/>
+          <w:numId w:val="8"/>
+        </w:numPr>
+        <w:rPr>
+          <w:highlight w:val="yellow"/>
+        </w:rPr>
+      </w:pPr>
+      <w:r>
+        <w:rPr>
+          <w:highlight w:val="yellow"/>
+        </w:rPr>
+        <w:t>Program language considerations</w:t>
+      </w:r>
+    </w:p>
+    <w:p>
+      <w:pPr>
+        <w:pStyle w:val="Text"/>
+        <w:numPr>
+          <w:ilvl w:val="0"/>
+          <w:numId w:val="8"/>
+        </w:numPr>
+        <w:rPr>
+          <w:highlight w:val="yellow"/>
+        </w:rPr>
+      </w:pPr>
+      <w:r>
+        <w:rPr>
+          <w:highlight w:val="yellow"/>
+        </w:rPr>
+        <w:t>Setup and loop functions</w:t>
+      </w:r>
+    </w:p>
+    <w:p>
+      <w:pPr>
+        <w:pStyle w:val="Text"/>
+        <w:numPr>
+          <w:ilvl w:val="0"/>
+          <w:numId w:val="8"/>
+        </w:numPr>
+        <w:rPr>
+          <w:highlight w:val="yellow"/>
+        </w:rPr>
+      </w:pPr>
+      <w:r>
+        <w:rPr>
+          <w:highlight w:val="yellow"/>
+        </w:rPr>
+        <w:t>Adding delays</w:t>
+      </w:r>
+    </w:p>
+    <w:p>
+      <w:pPr>
+        <w:pStyle w:val="Text"/>
+        <w:numPr>
+          <w:ilvl w:val="0"/>
+          <w:numId w:val="8"/>
+        </w:numPr>
+        <w:rPr>
+          <w:highlight w:val="yellow"/>
+        </w:rPr>
+      </w:pPr>
+      <w:r>
+        <w:rPr>
+          <w:highlight w:val="yellow"/>
+        </w:rPr>
+        <w:t>Configuring LEDs on, off, steady, blinking</w:t>
+      </w:r>
+    </w:p>
+    <w:p>
+      <w:pPr>
+        <w:pStyle w:val="Text"/>
+        <w:numPr>
+          <w:ilvl w:val="0"/>
+          <w:numId w:val="8"/>
+        </w:numPr>
+        <w:rPr>
+          <w:highlight w:val="yellow"/>
+        </w:rPr>
+      </w:pPr>
+      <w:r>
+        <w:rPr>
+          <w:highlight w:val="yellow"/>
+        </w:rPr>
+        <w:t>Etc.</w:t>
+      </w:r>
+    </w:p>
+    <w:p>
+      <w:pPr>
+        <w:pStyle w:val="Header1"/>
+      </w:pPr>
+      <w:bookmarkStart w:id="10" w:name="_Ref120974045"/>
+      <w:r>
+        <w:t>Project Results</w:t>
+      </w:r>
+    </w:p>
+    <w:p>
+      <w:pPr>
+        <w:pStyle w:val="Header2"/>
+      </w:pPr>
+      <w:r>
+        <w:t>Conclusion</w:t>
+      </w:r>
+    </w:p>
+    <w:p>
+      <w:pPr>
+        <w:pStyle w:val="Text"/>
+      </w:pPr>
+      <w:r>
+        <w:t xml:space="preserve">By way of our verification strategy, we were able to successfully meet our goals </w:t>
+      </w:r>
+      <w:r>
+        <w:t xml:space="preserve">as outlined in section </w:t>
+      </w:r>
+      <w:r>
+        <w:fldChar w:fldCharType="begin"/>
+      </w:r>
+      <w:r>
+        <w:instrText xml:space="preserve"> REF _Ref120982423 \r \h </w:instrText>
+      </w:r>
+      <w:r>
+        <w:fldChar w:fldCharType="separate"/>
+      </w:r>
+      <w:r>
+        <w:t>1</w:t>
+      </w:r>
+      <w:r>
+        <w:fldChar w:fldCharType="end"/>
+      </w:r>
+      <w:r>
+        <w:t xml:space="preserve">. </w:t>
+      </w:r>
+    </w:p>
+    <w:p>
+      <w:pPr>
+        <w:pStyle w:val="Text"/>
+        <w:numPr>
+          <w:ilvl w:val="0"/>
+          <w:numId w:val="9"/>
+        </w:numPr>
+      </w:pPr>
+      <w:r>
+        <w:t xml:space="preserve">We were able to visually demonstrate </w:t>
+      </w:r>
+      <w:r>
+        <w:t xml:space="preserve">our intended </w:t>
+      </w:r>
+      <w:r>
+        <w:t>communication process via controlling the two LEDs</w:t>
+      </w:r>
+      <w:r>
+        <w:t xml:space="preserve"> as described </w:t>
+      </w:r>
+      <w:r>
+        <w:t xml:space="preserve">in section </w:t>
+      </w:r>
+      <w:r>
+        <w:fldChar w:fldCharType="begin"/>
+      </w:r>
+      <w:r>
+        <w:instrText xml:space="preserve"> REF _Ref120982972 \r \h </w:instrText>
+      </w:r>
+      <w:r>
+        <w:fldChar w:fldCharType="separate"/>
+      </w:r>
+      <w:r>
+        <w:t>2.2</w:t>
+      </w:r>
+      <w:r>
+        <w:fldChar w:fldCharType="end"/>
+      </w:r>
+      <w:r>
+        <w:t xml:space="preserve">. </w:t>
+      </w:r>
+    </w:p>
+    <w:p>
+      <w:pPr>
+        <w:pStyle w:val="Text"/>
+        <w:numPr>
+          <w:ilvl w:val="0"/>
+          <w:numId w:val="9"/>
+        </w:numPr>
+      </w:pPr>
+      <w:r>
+        <w:t xml:space="preserve">The </w:t>
+      </w:r>
+      <w:r>
+        <w:t xml:space="preserve">terminals for both the client and </w:t>
+      </w:r>
+      <w:r>
+        <w:t xml:space="preserve">server-side displayed the expected output </w:t>
+      </w:r>
+      <w:r>
+        <w:t xml:space="preserve">which identified that a connection was established, a message was </w:t>
+      </w:r>
+      <w:r>
+        <w:t xml:space="preserve">broken up, sent in packets, and </w:t>
+      </w:r>
+      <w:r>
+        <w:t xml:space="preserve">correctly </w:t>
+      </w:r>
+      <w:r>
+        <w:t>reassembled</w:t>
+      </w:r>
+      <w:r>
+        <w:t>.</w:t>
+      </w:r>
+      <w:r>
+        <w:t xml:space="preserve"> See section </w:t>
+      </w:r>
+      <w:r>
+        <w:fldChar w:fldCharType="begin"/>
+      </w:r>
+      <w:r>
+        <w:instrText xml:space="preserve"> REF _Ref120983008 \r \h </w:instrText>
+      </w:r>
+      <w:r>
+        <w:fldChar w:fldCharType="separate"/>
+      </w:r>
+      <w:r>
+        <w:t>5.2</w:t>
+      </w:r>
+      <w:r>
+        <w:fldChar w:fldCharType="end"/>
+      </w:r>
+      <w:r>
+        <w:t xml:space="preserve"> for the client and server printouts</w:t>
+      </w:r>
+      <w:r>
+        <w:t>.</w:t>
+      </w:r>
+    </w:p>
+    <w:p>
+      <w:pPr>
+        <w:pStyle w:val="Text"/>
+        <w:numPr>
+          <w:ilvl w:val="0"/>
+          <w:numId w:val="9"/>
+        </w:numPr>
+      </w:pPr>
+      <w:r>
+        <w:t>Wireshark properly detected and reported on the activity between both devices.</w:t>
+      </w:r>
+      <w:r>
+        <w:t xml:space="preserve"> Section </w:t>
+      </w:r>
+      <w:r>
+        <w:fldChar w:fldCharType="begin"/>
+      </w:r>
+      <w:r>
+        <w:instrText xml:space="preserve"> REF _Ref120983062 \r \h </w:instrText>
+      </w:r>
+      <w:r>
+        <w:fldChar w:fldCharType="separate"/>
+      </w:r>
+      <w:r>
+        <w:t>5.3</w:t>
+      </w:r>
+      <w:r>
+        <w:fldChar w:fldCharType="end"/>
+      </w:r>
+      <w:r>
+        <w:t xml:space="preserve"> </w:t>
+      </w:r>
+      <w:r>
+        <w:t>contains the Wireshark log file that shows communication between both devices.</w:t>
+      </w:r>
+    </w:p>
+    <w:p>
+      <w:pPr>
+        <w:pStyle w:val="Header2"/>
+      </w:pPr>
+      <w:bookmarkStart w:id="11" w:name="_Ref120983008"/>
+      <w:r>
+        <w:t xml:space="preserve">Expected </w:t>
+      </w:r>
+      <w:r>
+        <w:t xml:space="preserve">Client and Server Terminal </w:t>
+      </w:r>
+      <w:r>
+        <w:t>Output</w:t>
+      </w:r>
+      <w:bookmarkEnd w:id="11"/>
+      <w:r>
+        <w:t>s</w:t>
+      </w:r>
+    </w:p>
+    <w:p>
+      <w:pPr>
+        <w:pStyle w:val="Text"/>
+      </w:pPr>
+      <w:r>
+        <w:lastRenderedPageBreak/>
+        <w:t xml:space="preserve">Attached to this report are the client and server logs </w:t>
+      </w:r>
+      <w:r>
+        <w:t xml:space="preserve">outputted </w:t>
+      </w:r>
+      <w:r>
+        <w:t xml:space="preserve">after </w:t>
+      </w:r>
+      <w:r>
+        <w:t xml:space="preserve">establishing a connection, sending the message </w:t>
+      </w:r>
+      <w:r>
+        <w:rPr>
+          <w:i/>
+          <w:iCs/>
+        </w:rPr>
+        <w:t>“</w:t>
+      </w:r>
+      <w:r>
+        <w:rPr>
+          <w:i/>
+          <w:iCs/>
+        </w:rPr>
+        <w:t>It was the best of times, it was the worst of times, it was the age of wisdom, it was the age of foolishness</w:t>
+      </w:r>
+      <w:r>
+        <w:rPr>
+          <w:i/>
+          <w:iCs/>
+        </w:rPr>
+        <w:t>”</w:t>
+      </w:r>
+      <w:r>
+        <w:t>, and closing the connection.</w:t>
+      </w:r>
+    </w:p>
+    <w:tbl>
+      <w:tblPr>
+        <w:tblStyle w:val="TableGrid"/>
+        <w:tblW w:w="0" w:type="auto"/>
+        <w:jc w:val="center"/>
+        <w:tblBorders>
+          <w:top w:val="none" w:sz="0" w:space="0" w:color="auto"/>
+          <w:left w:val="none" w:sz="0" w:space="0" w:color="auto"/>
+          <w:bottom w:val="none" w:sz="0" w:space="0" w:color="auto"/>
+          <w:right w:val="none" w:sz="0" w:space="0" w:color="auto"/>
+          <w:insideH w:val="none" w:sz="0" w:space="0" w:color="auto"/>
+          <w:insideV w:val="none" w:sz="0" w:space="0" w:color="auto"/>
+        </w:tblBorders>
+        <w:tblLook w:val="04A0" w:firstRow="1" w:lastRow="0" w:firstColumn="1" w:lastColumn="0" w:noHBand="0" w:noVBand="1"/>
+      </w:tblPr>
+      <w:tblGrid>
+        <w:gridCol w:w="1719"/>
+        <w:gridCol w:w="1765"/>
+      </w:tblGrid>
+      <w:tr>
+        <w:trPr>
+          <w:jc w:val="center"/>
+        </w:trPr>
+        <w:tc>
+          <w:tcPr>
+            <w:tcW w:w="1719" w:type="dxa"/>
+            <w:vAlign w:val="center"/>
+          </w:tcPr>
+          <w:p>
+            <w:pPr>
+              <w:pStyle w:val="Text"/>
+              <w:ind w:left="0"/>
+              <w:jc w:val="center"/>
+              <w:rPr>
+                <w:b/>
+                <w:bCs/>
+              </w:rPr>
+            </w:pPr>
+            <w:r>
+              <w:rPr>
+                <w:b/>
+                <w:bCs/>
+              </w:rPr>
+              <w:t>Client Logs</w:t>
+            </w:r>
+          </w:p>
+        </w:tc>
+        <w:tc>
+          <w:tcPr>
+            <w:tcW w:w="1765" w:type="dxa"/>
+            <w:vAlign w:val="center"/>
+          </w:tcPr>
+          <w:p>
+            <w:pPr>
+              <w:pStyle w:val="Text"/>
+              <w:ind w:left="0"/>
+              <w:jc w:val="center"/>
+              <w:rPr>
+                <w:b/>
+                <w:bCs/>
+              </w:rPr>
+            </w:pPr>
+            <w:r>
+              <w:rPr>
+                <w:b/>
+                <w:bCs/>
+              </w:rPr>
+              <w:t>Server Logs</w:t>
+            </w:r>
+          </w:p>
+        </w:tc>
+      </w:tr>
+      <w:tr>
+        <w:trPr>
+          <w:jc w:val="center"/>
+        </w:trPr>
+        <w:tc>
+          <w:tcPr>
+            <w:tcW w:w="1719" w:type="dxa"/>
+            <w:vAlign w:val="center"/>
+          </w:tcPr>
+          <w:p>
+            <w:pPr>
+              <w:pStyle w:val="Text"/>
+              <w:ind w:left="0"/>
+              <w:jc w:val="center"/>
+            </w:pPr>
+            <w:r>
+              <w:object w:dxaOrig="1380" w:dyaOrig="811" w14:anchorId="66801146">
+                <v:shapetype id="_x0000_t75" coordsize="21600,21600" o:spt="75" o:preferrelative="t" path="m@4@5l@4@11@9@11@9@5xe" filled="f" stroked="f">
+                  <v:stroke joinstyle="miter"/>
+                  <v:formulas>
+                    <v:f eqn="if lineDrawn pixelLineWidth 0"/>
+                    <v:f eqn="sum @0 1 0"/>
+                    <v:f eqn="sum 0 0 @1"/>
+                    <v:f eqn="prod @2 1 2"/>
+                    <v:f eqn="prod @3 21600 pixelWidth"/>
+                    <v:f eqn="prod @3 21600 pixelHeight"/>
+                    <v:f eqn="sum @0 0 1"/>
+                    <v:f eqn="prod @6 1 2"/>
+                    <v:f eqn="prod @7 21600 pixelWidth"/>
+                    <v:f eqn="sum @8 21600 0"/>
+                    <v:f eqn="prod @7 21600 pixelHeight"/>
+                    <v:f eqn="sum @10 21600 0"/>
+                  </v:formulas>
+                  <v:path o:extrusionok="f" gradientshapeok="t" o:connecttype="rect"/>
+                  <o:lock v:ext="edit" aspectratio="t"/>
+                </v:shapetype>
+                <v:shape id="_x0000_i1027" type="#_x0000_t75" style="width:68.9pt;height:40.65pt" o:ole="">
+                  <v:imagedata r:id="rId12" o:title=""/>
+                </v:shape>
+                <o:OLEObject Type="Embed" ProgID="Package" ShapeID="_x0000_i1027" DrawAspect="Content" ObjectID="_1731600242" r:id="rId13"/>
+              </w:object>
+            </w:r>
+          </w:p>
+        </w:tc>
+        <w:tc>
+          <w:tcPr>
+            <w:tcW w:w="1765" w:type="dxa"/>
+            <w:vAlign w:val="center"/>
+          </w:tcPr>
+          <w:p>
+            <w:pPr>
+              <w:pStyle w:val="Text"/>
+              <w:ind w:left="0"/>
+              <w:jc w:val="center"/>
+            </w:pPr>
+            <w:r>
+              <w:object w:dxaOrig="1426" w:dyaOrig="811" w14:anchorId="4C67FBC6">
+                <v:shape id="_x0000_i1028" type="#_x0000_t75" style="width:71.1pt;height:40.65pt" o:ole="">
+                  <v:imagedata r:id="rId14" o:title=""/>
+                </v:shape>
+                <o:OLEObject Type="Embed" ProgID="Package" ShapeID="_x0000_i1028" DrawAspect="Content" ObjectID="_1731600243" r:id="rId15"/>
+              </w:object>
+            </w:r>
+          </w:p>
+        </w:tc>
+      </w:tr>
+    </w:tbl>
+    <w:p>
+      <w:pPr>
+        <w:pStyle w:val="Text"/>
+      </w:pPr>
+    </w:p>
+    <w:p>
+      <w:pPr>
+        <w:pStyle w:val="Text"/>
+      </w:pPr>
+      <w:r>
+        <w:t xml:space="preserve">Using </w:t>
+      </w:r>
+      <w:r>
+        <w:fldChar w:fldCharType="begin"/>
+      </w:r>
+      <w:r>
+        <w:instrText xml:space="preserve"> REF _Ref120984188 \h </w:instrText>
+      </w:r>
+      <w:r>
+        <w:fldChar w:fldCharType="separate"/>
+      </w:r>
+      <w:r>
+        <w:t xml:space="preserve">Figure </w:t>
+      </w:r>
+      <w:r>
+        <w:rPr>
+          <w:noProof/>
+        </w:rPr>
+        <w:t>6</w:t>
+      </w:r>
+      <w:r>
+        <w:fldChar w:fldCharType="end"/>
+      </w:r>
+      <w:r>
+        <w:t xml:space="preserve"> as an example, </w:t>
+      </w:r>
+      <w:r>
+        <w:t xml:space="preserve">we can confirm that </w:t>
+      </w:r>
+      <w:r>
+        <w:t xml:space="preserve">(1) a Wi-Fi connection was established, (2) that </w:t>
+      </w:r>
+      <w:r>
+        <w:t xml:space="preserve">the handshake protocol was a success, and (3) that packets containing the message </w:t>
+      </w:r>
+      <w:r>
+        <w:t xml:space="preserve">has begun to be received. </w:t>
+      </w:r>
+      <w:r>
+        <w:t xml:space="preserve">Reviewing the Client Logs will reveal that </w:t>
+      </w:r>
+      <w:r>
+        <w:t xml:space="preserve">the server properly </w:t>
+      </w:r>
+      <w:r>
+        <w:t>acknowledges</w:t>
+      </w:r>
+      <w:r>
+        <w:t xml:space="preserve"> that packets have been received</w:t>
+      </w:r>
+      <w:r>
+        <w:t xml:space="preserve"> and that the connection closes properly.</w:t>
+      </w:r>
+    </w:p>
+    <w:p>
+      <w:pPr>
+        <w:pStyle w:val="Text"/>
+      </w:pPr>
+      <w:r>
+        <w:drawing>
+          <wp:inline distT="0" distB="0" distL="0" distR="0" wp14:anchorId="3919A3C7" wp14:editId="7302012A">
+            <wp:extent cx="5457825" cy="3619891"/>
+            <wp:effectExtent l="0" t="0" r="0" b="0"/>
+            <wp:docPr id="7" name="Picture 7" descr="Text&#10;&#10;Description automatically generated"/>
+            <wp:cNvGraphicFramePr>
+              <a:graphicFrameLocks xmlns:a="http://schemas.openxmlformats.org/drawingml/2006/main" noChangeAspect="1"/>
+            </wp:cNvGraphicFramePr>
+            <a:graphic xmlns:a="http://schemas.openxmlformats.org/drawingml/2006/main">
+              <a:graphicData uri="http://schemas.openxmlformats.org/drawingml/2006/picture">
+                <pic:pic xmlns:pic="http://schemas.openxmlformats.org/drawingml/2006/picture">
+                  <pic:nvPicPr>
+                    <pic:cNvPr id="7" name="Picture 7" descr="Text&#10;&#10;Description automatically generated"/>
+                    <pic:cNvPicPr/>
+                  </pic:nvPicPr>
+                  <pic:blipFill>
+                    <a:blip r:embed="rId16"/>
+                    <a:stretch>
+                      <a:fillRect/>
+                    </a:stretch>
+                  </pic:blipFill>
+                  <pic:spPr>
+                    <a:xfrm>
+                      <a:off x="0" y="0"/>
+                      <a:ext cx="5461643" cy="3622423"/>
+                    </a:xfrm>
+                    <a:prstGeom prst="rect">
+                      <a:avLst/>
+                    </a:prstGeom>
+                  </pic:spPr>
+                </pic:pic>
+              </a:graphicData>
+            </a:graphic>
+          </wp:inline>
+        </w:drawing>
+      </w:r>
+    </w:p>
+    <w:p>
+      <w:pPr>
+        <w:pStyle w:val="Caption"/>
+      </w:pPr>
+      <w:bookmarkStart w:id="12" w:name="_Ref120984188"/>
+      <w:r>
+        <w:t xml:space="preserve">Figure </w:t>
+      </w:r>
+      <w:r>
+        <w:fldChar w:fldCharType="begin"/>
+      </w:r>
+      <w:r>
+        <w:instrText xml:space="preserve"> SEQ Figure \* ARABIC </w:instrText>
+      </w:r>
+      <w:r>
+        <w:fldChar w:fldCharType="separate"/>
+      </w:r>
+      <w:r>
+        <w:rPr>
+          <w:noProof/>
+        </w:rPr>
+        <w:t>6</w:t>
+      </w:r>
+      <w:r>
+        <w:fldChar w:fldCharType="end"/>
+      </w:r>
+      <w:bookmarkEnd w:id="12"/>
+      <w:r>
+        <w:t>: Server Logs Snippet</w:t>
+      </w:r>
+    </w:p>
+    <w:p>
+      <w:pPr>
+        <w:pStyle w:val="Header2"/>
+      </w:pPr>
+      <w:bookmarkStart w:id="13" w:name="_Ref120983062"/>
       <w:r>
         <w:t>Observed Network Traffic</w:t>
+      </w:r>
+      <w:bookmarkEnd w:id="10"/>
+      <w:bookmarkEnd w:id="13"/>
+    </w:p>
+    <w:p>
+      <w:pPr>
+        <w:pStyle w:val="Text"/>
+      </w:pPr>
+      <w:r>
+        <w:t xml:space="preserve">Attached </w:t>
+      </w:r>
+      <w:r>
+        <w:t xml:space="preserve">is the </w:t>
+      </w:r>
+      <w:r>
+        <w:t xml:space="preserve">Wireshark capture log </w:t>
+      </w:r>
+      <w:r>
+        <w:t xml:space="preserve">associated with the communication from our personal computer to the </w:t>
+      </w:r>
+      <w:r>
+        <w:t xml:space="preserve">ESP32 Board. The IP address for the </w:t>
+      </w:r>
+      <w:r>
+        <w:t>computer is 192.168.1.11</w:t>
+      </w:r>
+      <w:r>
+        <w:t xml:space="preserve"> and the IP address for the ESP32 Board is 192.168.1.33</w:t>
+      </w:r>
+      <w:r>
+        <w:t xml:space="preserve">. </w:t>
+      </w:r>
+      <w:r>
+        <w:fldChar w:fldCharType="begin"/>
+      </w:r>
+      <w:r>
+        <w:instrText xml:space="preserve"> REF _Ref120986675 \h </w:instrText>
+      </w:r>
+      <w:r>
+        <w:fldChar w:fldCharType="separate"/>
+      </w:r>
+      <w:r>
+        <w:t xml:space="preserve">Figure </w:t>
+      </w:r>
+      <w:r>
+        <w:rPr>
+          <w:noProof/>
+        </w:rPr>
+        <w:t>7</w:t>
+      </w:r>
+      <w:r>
+        <w:fldChar w:fldCharType="end"/>
+      </w:r>
+      <w:r>
+        <w:t xml:space="preserve"> shows the results when </w:t>
+      </w:r>
+      <w:r>
+        <w:t>f</w:t>
+      </w:r>
+      <w:r>
+        <w:t xml:space="preserve">iltering on </w:t>
+      </w:r>
+      <w:r>
+        <w:t>“ip.addr == 192.168.1.33”</w:t>
+      </w:r>
+      <w:r>
+        <w:t xml:space="preserve">. </w:t>
+      </w:r>
+      <w:r>
+        <w:t>This confirms communication between both devices.</w:t>
+      </w:r>
+    </w:p>
+    <w:tbl>
+      <w:tblPr>
+        <w:tblStyle w:val="TableGrid"/>
+        <w:tblW w:w="0" w:type="auto"/>
+        <w:jc w:val="center"/>
+        <w:tblBorders>
+          <w:top w:val="none" w:sz="0" w:space="0" w:color="auto"/>
+          <w:left w:val="none" w:sz="0" w:space="0" w:color="auto"/>
+          <w:bottom w:val="none" w:sz="0" w:space="0" w:color="auto"/>
+          <w:right w:val="none" w:sz="0" w:space="0" w:color="auto"/>
+          <w:insideH w:val="none" w:sz="0" w:space="0" w:color="auto"/>
+          <w:insideV w:val="none" w:sz="0" w:space="0" w:color="auto"/>
+        </w:tblBorders>
+        <w:tblLook w:val="04A0" w:firstRow="1" w:lastRow="0" w:firstColumn="1" w:lastColumn="0" w:noHBand="0" w:noVBand="1"/>
+      </w:tblPr>
+      <w:tblGrid>
+        <w:gridCol w:w="2604"/>
+      </w:tblGrid>
+      <w:tr>
+        <w:trPr>
+          <w:jc w:val="center"/>
+        </w:trPr>
+        <w:tc>
+          <w:tcPr>
+            <w:tcW w:w="2604" w:type="dxa"/>
+            <w:vAlign w:val="center"/>
+          </w:tcPr>
+          <w:p>
+            <w:pPr>
+              <w:pStyle w:val="Text"/>
+              <w:ind w:left="0"/>
+              <w:jc w:val="center"/>
+              <w:rPr>
+                <w:b/>
+                <w:bCs/>
+              </w:rPr>
+            </w:pPr>
+            <w:r>
+              <w:rPr>
+                <w:b/>
+                <w:bCs/>
+              </w:rPr>
+              <w:t>Wireshark Logs</w:t>
+            </w:r>
+          </w:p>
+        </w:tc>
+      </w:tr>
+      <w:tr>
+        <w:trPr>
+          <w:jc w:val="center"/>
+        </w:trPr>
+        <w:tc>
+          <w:tcPr>
+            <w:tcW w:w="2604" w:type="dxa"/>
+            <w:vAlign w:val="center"/>
+          </w:tcPr>
+          <w:p>
+            <w:pPr>
+              <w:pStyle w:val="Text"/>
+              <w:ind w:left="0"/>
+              <w:jc w:val="center"/>
+            </w:pPr>
+            <w:r>
+              <w:object w:dxaOrig="2265" w:dyaOrig="811" w14:anchorId="01CB9CA2">
+                <v:shape id="_x0000_i1058" type="#_x0000_t75" style="width:113.1pt;height:40.65pt" o:ole="">
+                  <v:imagedata r:id="rId17" o:title=""/>
+                </v:shape>
+                <o:OLEObject Type="Embed" ProgID="Package" ShapeID="_x0000_i1058" DrawAspect="Content" ObjectID="_1731600244" r:id="rId18"/>
+              </w:object>
+            </w:r>
+          </w:p>
+        </w:tc>
+      </w:tr>
+    </w:tbl>
+    <w:p>
+      <w:pPr>
+        <w:pStyle w:val="Text"/>
+      </w:pPr>
+    </w:p>
+    <w:p>
+      <w:pPr>
+        <w:pStyle w:val="Text"/>
+        <w:jc w:val="center"/>
+      </w:pPr>
+      <w:r>
+        <w:drawing>
+          <wp:inline distT="0" distB="0" distL="0" distR="0" wp14:anchorId="1D26A0E9" wp14:editId="1FFB21D2">
+            <wp:extent cx="4552950" cy="3534860"/>
+            <wp:effectExtent l="0" t="0" r="0" b="8890"/>
+            <wp:docPr id="8" name="Picture 8" descr="Table&#10;&#10;Description automatically generated"/>
+            <wp:cNvGraphicFramePr>
+              <a:graphicFrameLocks xmlns:a="http://schemas.openxmlformats.org/drawingml/2006/main" noChangeAspect="1"/>
+            </wp:cNvGraphicFramePr>
+            <a:graphic xmlns:a="http://schemas.openxmlformats.org/drawingml/2006/main">
+              <a:graphicData uri="http://schemas.openxmlformats.org/drawingml/2006/picture">
+                <pic:pic xmlns:pic="http://schemas.openxmlformats.org/drawingml/2006/picture">
+                  <pic:nvPicPr>
+                    <pic:cNvPr id="8" name="Picture 8" descr="Table&#10;&#10;Description automatically generated"/>
+                    <pic:cNvPicPr/>
+                  </pic:nvPicPr>
+                  <pic:blipFill>
+                    <a:blip r:embed="rId19"/>
+                    <a:stretch>
+                      <a:fillRect/>
+                    </a:stretch>
+                  </pic:blipFill>
+                  <pic:spPr>
+                    <a:xfrm>
+                      <a:off x="0" y="0"/>
+                      <a:ext cx="4565019" cy="3544230"/>
+                    </a:xfrm>
+                    <a:prstGeom prst="rect">
+                      <a:avLst/>
+                    </a:prstGeom>
+                  </pic:spPr>
+                </pic:pic>
+              </a:graphicData>
+            </a:graphic>
+          </wp:inline>
+        </w:drawing>
+      </w:r>
+    </w:p>
+    <w:p>
+      <w:pPr>
+        <w:pStyle w:val="Caption"/>
+      </w:pPr>
+      <w:bookmarkStart w:id="14" w:name="_Ref120986675"/>
+      <w:r>
+        <w:t xml:space="preserve">Figure </w:t>
+      </w:r>
+      <w:r>
+        <w:fldChar w:fldCharType="begin"/>
+      </w:r>
+      <w:r>
+        <w:instrText xml:space="preserve"> SEQ Figure \* ARABIC </w:instrText>
+      </w:r>
+      <w:r>
+        <w:fldChar w:fldCharType="separate"/>
+      </w:r>
+      <w:r>
+        <w:rPr>
+          <w:noProof/>
+        </w:rPr>
+        <w:t>7</w:t>
+      </w:r>
+      <w:r>
+        <w:fldChar w:fldCharType="end"/>
+      </w:r>
+      <w:bookmarkEnd w:id="14"/>
+      <w:r>
+        <w:t xml:space="preserve">: </w:t>
+      </w:r>
+      <w:r>
+        <w:t>Wireshark Logs Filtering on “</w:t>
+      </w:r>
+      <w:r>
+        <w:t>ip.addr == 192.168.1.33</w:t>
+      </w:r>
+      <w:r>
+        <w:t>”</w:t>
       </w:r>
     </w:p>
     <w:sectPr>
@@ -1092,6 +4282,95 @@
     </w:lvl>
   </w:abstractNum>
   <w:abstractNum w:abstractNumId="4" w15:restartNumberingAfterBreak="0">
+    <w:nsid w:val="62715124"/>
+    <w:multiLevelType w:val="hybridMultilevel"/>
+    <w:tmpl w:val="FA94ACB2"/>
+    <w:lvl w:ilvl="0" w:tplc="0409000F">
+      <w:start w:val="1"/>
+      <w:numFmt w:val="decimal"/>
+      <w:lvlText w:val="%1."/>
+      <w:lvlJc w:val="left"/>
+      <w:pPr>
+        <w:ind w:left="720" w:hanging="360"/>
+      </w:pPr>
+      <w:rPr>
+        <w:rFonts w:hint="default"/>
+      </w:rPr>
+    </w:lvl>
+    <w:lvl w:ilvl="1" w:tplc="04090019" w:tentative="1">
+      <w:start w:val="1"/>
+      <w:numFmt w:val="lowerLetter"/>
+      <w:lvlText w:val="%2."/>
+      <w:lvlJc w:val="left"/>
+      <w:pPr>
+        <w:ind w:left="1440" w:hanging="360"/>
+      </w:pPr>
+    </w:lvl>
+    <w:lvl w:ilvl="2" w:tplc="0409001B" w:tentative="1">
+      <w:start w:val="1"/>
+      <w:numFmt w:val="lowerRoman"/>
+      <w:lvlText w:val="%3."/>
+      <w:lvlJc w:val="right"/>
+      <w:pPr>
+        <w:ind w:left="2160" w:hanging="180"/>
+      </w:pPr>
+    </w:lvl>
+    <w:lvl w:ilvl="3" w:tplc="0409000F" w:tentative="1">
+      <w:start w:val="1"/>
+      <w:numFmt w:val="decimal"/>
+      <w:lvlText w:val="%4."/>
+      <w:lvlJc w:val="left"/>
+      <w:pPr>
+        <w:ind w:left="2880" w:hanging="360"/>
+      </w:pPr>
+    </w:lvl>
+    <w:lvl w:ilvl="4" w:tplc="04090019" w:tentative="1">
+      <w:start w:val="1"/>
+      <w:numFmt w:val="lowerLetter"/>
+      <w:lvlText w:val="%5."/>
+      <w:lvlJc w:val="left"/>
+      <w:pPr>
+        <w:ind w:left="3600" w:hanging="360"/>
+      </w:pPr>
+    </w:lvl>
+    <w:lvl w:ilvl="5" w:tplc="0409001B" w:tentative="1">
+      <w:start w:val="1"/>
+      <w:numFmt w:val="lowerRoman"/>
+      <w:lvlText w:val="%6."/>
+      <w:lvlJc w:val="right"/>
+      <w:pPr>
+        <w:ind w:left="4320" w:hanging="180"/>
+      </w:pPr>
+    </w:lvl>
+    <w:lvl w:ilvl="6" w:tplc="0409000F" w:tentative="1">
+      <w:start w:val="1"/>
+      <w:numFmt w:val="decimal"/>
+      <w:lvlText w:val="%7."/>
+      <w:lvlJc w:val="left"/>
+      <w:pPr>
+        <w:ind w:left="5040" w:hanging="360"/>
+      </w:pPr>
+    </w:lvl>
+    <w:lvl w:ilvl="7" w:tplc="04090019" w:tentative="1">
+      <w:start w:val="1"/>
+      <w:numFmt w:val="lowerLetter"/>
+      <w:lvlText w:val="%8."/>
+      <w:lvlJc w:val="left"/>
+      <w:pPr>
+        <w:ind w:left="5760" w:hanging="360"/>
+      </w:pPr>
+    </w:lvl>
+    <w:lvl w:ilvl="8" w:tplc="0409001B" w:tentative="1">
+      <w:start w:val="1"/>
+      <w:numFmt w:val="lowerRoman"/>
+      <w:lvlText w:val="%9."/>
+      <w:lvlJc w:val="right"/>
+      <w:pPr>
+        <w:ind w:left="6480" w:hanging="180"/>
+      </w:pPr>
+    </w:lvl>
+  </w:abstractNum>
+  <w:abstractNum w:abstractNumId="5" w15:restartNumberingAfterBreak="0">
     <w:nsid w:val="760E3E6F"/>
     <w:multiLevelType w:val="hybridMultilevel"/>
     <w:tmpl w:val="ECEA5B94"/>
@@ -1177,7 +4456,233 @@
       </w:pPr>
     </w:lvl>
   </w:abstractNum>
-  <w:abstractNum w:abstractNumId="5" w15:restartNumberingAfterBreak="0">
+  <w:abstractNum w:abstractNumId="6" w15:restartNumberingAfterBreak="0">
+    <w:nsid w:val="7B2D3BD6"/>
+    <w:multiLevelType w:val="hybridMultilevel"/>
+    <w:tmpl w:val="617E85E0"/>
+    <w:lvl w:ilvl="0" w:tplc="04090001">
+      <w:start w:val="1"/>
+      <w:numFmt w:val="bullet"/>
+      <w:lvlText w:val=""/>
+      <w:lvlJc w:val="left"/>
+      <w:pPr>
+        <w:ind w:left="1080" w:hanging="360"/>
+      </w:pPr>
+      <w:rPr>
+        <w:rFonts w:ascii="Symbol" w:hAnsi="Symbol" w:hint="default"/>
+      </w:rPr>
+    </w:lvl>
+    <w:lvl w:ilvl="1" w:tplc="04090003" w:tentative="1">
+      <w:start w:val="1"/>
+      <w:numFmt w:val="bullet"/>
+      <w:lvlText w:val="o"/>
+      <w:lvlJc w:val="left"/>
+      <w:pPr>
+        <w:ind w:left="1800" w:hanging="360"/>
+      </w:pPr>
+      <w:rPr>
+        <w:rFonts w:ascii="Courier New" w:hAnsi="Courier New" w:cs="Courier New" w:hint="default"/>
+      </w:rPr>
+    </w:lvl>
+    <w:lvl w:ilvl="2" w:tplc="04090005" w:tentative="1">
+      <w:start w:val="1"/>
+      <w:numFmt w:val="bullet"/>
+      <w:lvlText w:val=""/>
+      <w:lvlJc w:val="left"/>
+      <w:pPr>
+        <w:ind w:left="2520" w:hanging="360"/>
+      </w:pPr>
+      <w:rPr>
+        <w:rFonts w:ascii="Wingdings" w:hAnsi="Wingdings" w:hint="default"/>
+      </w:rPr>
+    </w:lvl>
+    <w:lvl w:ilvl="3" w:tplc="04090001" w:tentative="1">
+      <w:start w:val="1"/>
+      <w:numFmt w:val="bullet"/>
+      <w:lvlText w:val=""/>
+      <w:lvlJc w:val="left"/>
+      <w:pPr>
+        <w:ind w:left="3240" w:hanging="360"/>
+      </w:pPr>
+      <w:rPr>
+        <w:rFonts w:ascii="Symbol" w:hAnsi="Symbol" w:hint="default"/>
+      </w:rPr>
+    </w:lvl>
+    <w:lvl w:ilvl="4" w:tplc="04090003" w:tentative="1">
+      <w:start w:val="1"/>
+      <w:numFmt w:val="bullet"/>
+      <w:lvlText w:val="o"/>
+      <w:lvlJc w:val="left"/>
+      <w:pPr>
+        <w:ind w:left="3960" w:hanging="360"/>
+      </w:pPr>
+      <w:rPr>
+        <w:rFonts w:ascii="Courier New" w:hAnsi="Courier New" w:cs="Courier New" w:hint="default"/>
+      </w:rPr>
+    </w:lvl>
+    <w:lvl w:ilvl="5" w:tplc="04090005" w:tentative="1">
+      <w:start w:val="1"/>
+      <w:numFmt w:val="bullet"/>
+      <w:lvlText w:val=""/>
+      <w:lvlJc w:val="left"/>
+      <w:pPr>
+        <w:ind w:left="4680" w:hanging="360"/>
+      </w:pPr>
+      <w:rPr>
+        <w:rFonts w:ascii="Wingdings" w:hAnsi="Wingdings" w:hint="default"/>
+      </w:rPr>
+    </w:lvl>
+    <w:lvl w:ilvl="6" w:tplc="04090001" w:tentative="1">
+      <w:start w:val="1"/>
+      <w:numFmt w:val="bullet"/>
+      <w:lvlText w:val=""/>
+      <w:lvlJc w:val="left"/>
+      <w:pPr>
+        <w:ind w:left="5400" w:hanging="360"/>
+      </w:pPr>
+      <w:rPr>
+        <w:rFonts w:ascii="Symbol" w:hAnsi="Symbol" w:hint="default"/>
+      </w:rPr>
+    </w:lvl>
+    <w:lvl w:ilvl="7" w:tplc="04090003" w:tentative="1">
+      <w:start w:val="1"/>
+      <w:numFmt w:val="bullet"/>
+      <w:lvlText w:val="o"/>
+      <w:lvlJc w:val="left"/>
+      <w:pPr>
+        <w:ind w:left="6120" w:hanging="360"/>
+      </w:pPr>
+      <w:rPr>
+        <w:rFonts w:ascii="Courier New" w:hAnsi="Courier New" w:cs="Courier New" w:hint="default"/>
+      </w:rPr>
+    </w:lvl>
+    <w:lvl w:ilvl="8" w:tplc="04090005" w:tentative="1">
+      <w:start w:val="1"/>
+      <w:numFmt w:val="bullet"/>
+      <w:lvlText w:val=""/>
+      <w:lvlJc w:val="left"/>
+      <w:pPr>
+        <w:ind w:left="6840" w:hanging="360"/>
+      </w:pPr>
+      <w:rPr>
+        <w:rFonts w:ascii="Wingdings" w:hAnsi="Wingdings" w:hint="default"/>
+      </w:rPr>
+    </w:lvl>
+  </w:abstractNum>
+  <w:abstractNum w:abstractNumId="7" w15:restartNumberingAfterBreak="0">
+    <w:nsid w:val="7EDC02E3"/>
+    <w:multiLevelType w:val="hybridMultilevel"/>
+    <w:tmpl w:val="E1B67CFA"/>
+    <w:lvl w:ilvl="0" w:tplc="04090001">
+      <w:start w:val="1"/>
+      <w:numFmt w:val="bullet"/>
+      <w:lvlText w:val=""/>
+      <w:lvlJc w:val="left"/>
+      <w:pPr>
+        <w:ind w:left="1080" w:hanging="360"/>
+      </w:pPr>
+      <w:rPr>
+        <w:rFonts w:ascii="Symbol" w:hAnsi="Symbol" w:hint="default"/>
+      </w:rPr>
+    </w:lvl>
+    <w:lvl w:ilvl="1" w:tplc="04090003" w:tentative="1">
+      <w:start w:val="1"/>
+      <w:numFmt w:val="bullet"/>
+      <w:lvlText w:val="o"/>
+      <w:lvlJc w:val="left"/>
+      <w:pPr>
+        <w:ind w:left="1800" w:hanging="360"/>
+      </w:pPr>
+      <w:rPr>
+        <w:rFonts w:ascii="Courier New" w:hAnsi="Courier New" w:cs="Courier New" w:hint="default"/>
+      </w:rPr>
+    </w:lvl>
+    <w:lvl w:ilvl="2" w:tplc="04090005" w:tentative="1">
+      <w:start w:val="1"/>
+      <w:numFmt w:val="bullet"/>
+      <w:lvlText w:val=""/>
+      <w:lvlJc w:val="left"/>
+      <w:pPr>
+        <w:ind w:left="2520" w:hanging="360"/>
+      </w:pPr>
+      <w:rPr>
+        <w:rFonts w:ascii="Wingdings" w:hAnsi="Wingdings" w:hint="default"/>
+      </w:rPr>
+    </w:lvl>
+    <w:lvl w:ilvl="3" w:tplc="04090001" w:tentative="1">
+      <w:start w:val="1"/>
+      <w:numFmt w:val="bullet"/>
+      <w:lvlText w:val=""/>
+      <w:lvlJc w:val="left"/>
+      <w:pPr>
+        <w:ind w:left="3240" w:hanging="360"/>
+      </w:pPr>
+      <w:rPr>
+        <w:rFonts w:ascii="Symbol" w:hAnsi="Symbol" w:hint="default"/>
+      </w:rPr>
+    </w:lvl>
+    <w:lvl w:ilvl="4" w:tplc="04090003" w:tentative="1">
+      <w:start w:val="1"/>
+      <w:numFmt w:val="bullet"/>
+      <w:lvlText w:val="o"/>
+      <w:lvlJc w:val="left"/>
+      <w:pPr>
+        <w:ind w:left="3960" w:hanging="360"/>
+      </w:pPr>
+      <w:rPr>
+        <w:rFonts w:ascii="Courier New" w:hAnsi="Courier New" w:cs="Courier New" w:hint="default"/>
+      </w:rPr>
+    </w:lvl>
+    <w:lvl w:ilvl="5" w:tplc="04090005" w:tentative="1">
+      <w:start w:val="1"/>
+      <w:numFmt w:val="bullet"/>
+      <w:lvlText w:val=""/>
+      <w:lvlJc w:val="left"/>
+      <w:pPr>
+        <w:ind w:left="4680" w:hanging="360"/>
+      </w:pPr>
+      <w:rPr>
+        <w:rFonts w:ascii="Wingdings" w:hAnsi="Wingdings" w:hint="default"/>
+      </w:rPr>
+    </w:lvl>
+    <w:lvl w:ilvl="6" w:tplc="04090001" w:tentative="1">
+      <w:start w:val="1"/>
+      <w:numFmt w:val="bullet"/>
+      <w:lvlText w:val=""/>
+      <w:lvlJc w:val="left"/>
+      <w:pPr>
+        <w:ind w:left="5400" w:hanging="360"/>
+      </w:pPr>
+      <w:rPr>
+        <w:rFonts w:ascii="Symbol" w:hAnsi="Symbol" w:hint="default"/>
+      </w:rPr>
+    </w:lvl>
+    <w:lvl w:ilvl="7" w:tplc="04090003" w:tentative="1">
+      <w:start w:val="1"/>
+      <w:numFmt w:val="bullet"/>
+      <w:lvlText w:val="o"/>
+      <w:lvlJc w:val="left"/>
+      <w:pPr>
+        <w:ind w:left="6120" w:hanging="360"/>
+      </w:pPr>
+      <w:rPr>
+        <w:rFonts w:ascii="Courier New" w:hAnsi="Courier New" w:cs="Courier New" w:hint="default"/>
+      </w:rPr>
+    </w:lvl>
+    <w:lvl w:ilvl="8" w:tplc="04090005" w:tentative="1">
+      <w:start w:val="1"/>
+      <w:numFmt w:val="bullet"/>
+      <w:lvlText w:val=""/>
+      <w:lvlJc w:val="left"/>
+      <w:pPr>
+        <w:ind w:left="6840" w:hanging="360"/>
+      </w:pPr>
+      <w:rPr>
+        <w:rFonts w:ascii="Wingdings" w:hAnsi="Wingdings" w:hint="default"/>
+      </w:rPr>
+    </w:lvl>
+  </w:abstractNum>
+  <w:abstractNum w:abstractNumId="8" w15:restartNumberingAfterBreak="0">
     <w:nsid w:val="7FF47A8E"/>
     <w:multiLevelType w:val="hybridMultilevel"/>
     <w:tmpl w:val="E2D21AFE"/>
@@ -1270,19 +4775,28 @@
     <w:abstractNumId w:val="1"/>
   </w:num>
   <w:num w:numId="2" w16cid:durableId="2111317193">
-    <w:abstractNumId w:val="4"/>
+    <w:abstractNumId w:val="5"/>
   </w:num>
   <w:num w:numId="3" w16cid:durableId="1443962938">
     <w:abstractNumId w:val="0"/>
   </w:num>
   <w:num w:numId="4" w16cid:durableId="1479414686">
-    <w:abstractNumId w:val="5"/>
+    <w:abstractNumId w:val="8"/>
   </w:num>
   <w:num w:numId="5" w16cid:durableId="2102599943">
     <w:abstractNumId w:val="2"/>
   </w:num>
   <w:num w:numId="6" w16cid:durableId="1760906089">
     <w:abstractNumId w:val="3"/>
+  </w:num>
+  <w:num w:numId="7" w16cid:durableId="928848977">
+    <w:abstractNumId w:val="7"/>
+  </w:num>
+  <w:num w:numId="8" w16cid:durableId="1326471370">
+    <w:abstractNumId w:val="6"/>
+  </w:num>
+  <w:num w:numId="9" w16cid:durableId="1867405344">
+    <w:abstractNumId w:val="4"/>
   </w:num>
 </w:numbering>
 </file>
@@ -2164,6 +5678,52 @@
       <w:szCs w:val="21"/>
     </w:rPr>
   </w:style>
+  <w:style w:type="character" w:styleId="Hyperlink">
+    <w:name w:val="Hyperlink"/>
+    <w:basedOn w:val="DefaultParagraphFont"/>
+    <w:uiPriority w:val="99"/>
+    <w:semiHidden/>
+    <w:unhideWhenUsed/>
+    <w:rsid w:val="00DF6D62"/>
+    <w:rPr>
+      <w:color w:val="0000FF"/>
+      <w:u w:val="single"/>
+    </w:rPr>
+  </w:style>
+  <w:style w:type="paragraph" w:styleId="Caption">
+    <w:name w:val="caption"/>
+    <w:basedOn w:val="Normal"/>
+    <w:next w:val="Normal"/>
+    <w:uiPriority w:val="35"/>
+    <w:unhideWhenUsed/>
+    <w:qFormat/>
+    <w:rsid w:val="0067674E"/>
+    <w:pPr>
+      <w:spacing w:after="200" w:line="240" w:lineRule="auto"/>
+      <w:contextualSpacing/>
+      <w:jc w:val="center"/>
+    </w:pPr>
+    <w:rPr>
+      <w:rFonts w:ascii="Arial" w:hAnsi="Arial" w:cs="Arial"/>
+      <w:b/>
+      <w:bCs/>
+      <w:color w:val="44546A" w:themeColor="text2"/>
+      <w:sz w:val="20"/>
+      <w:szCs w:val="20"/>
+    </w:rPr>
+  </w:style>
+  <w:style w:type="character" w:styleId="FollowedHyperlink">
+    <w:name w:val="FollowedHyperlink"/>
+    <w:basedOn w:val="DefaultParagraphFont"/>
+    <w:uiPriority w:val="99"/>
+    <w:semiHidden/>
+    <w:unhideWhenUsed/>
+    <w:rsid w:val="00387C29"/>
+    <w:rPr>
+      <w:color w:val="954F72" w:themeColor="followedHyperlink"/>
+      <w:u w:val="single"/>
+    </w:rPr>
+  </w:style>
 </w:styles>
 </file>
 

</xml_diff>

<commit_message>
updates discovered during run through.
updating the led state table
</commit_message>
<xml_diff>
--- a/TCP-Over-UDP Connection Using an ESP32 Dev Board.docx
+++ b/TCP-Over-UDP Connection Using an ESP32 Dev Board.docx
@@ -202,7 +202,13 @@
         <w:t>In order to meet our goals, we went through the process of procuring</w:t>
       </w:r>
       <w:r>
-        <w:t>, programing and setting up an</w:t>
+        <w:t>, program</w:t>
+      </w:r>
+      <w:r>
+        <w:t>m</w:t>
+      </w:r>
+      <w:r>
+        <w:t>ing and setting up an</w:t>
       </w:r>
       <w:r>
         <w:t xml:space="preserve"> ESP32 Development board and </w:t>
@@ -362,21 +368,11 @@
       <w:r>
         <w:t xml:space="preserve">Table </w:t>
       </w:r>
-      <w:r>
-        <w:fldChar w:fldCharType="begin"/>
-      </w:r>
-      <w:r>
-        <w:instrText xml:space="preserve"> SEQ Table \* ARABIC </w:instrText>
-      </w:r>
-      <w:r>
-        <w:fldChar w:fldCharType="separate"/>
-      </w:r>
-      <w:r>
-        <w:t>1</w:t>
-      </w:r>
-      <w:r>
-        <w:fldChar w:fldCharType="end"/>
-      </w:r>
+      <w:fldSimple w:instr=" SEQ Table \* ARABIC ">
+        <w:r>
+          <w:t>1</w:t>
+        </w:r>
+      </w:fldSimple>
       <w:bookmarkEnd w:id="1"/>
       <w:r>
         <w:t>: Network Protocol Suite</w:t>
@@ -757,27 +753,14 @@
       <w:r>
         <w:t xml:space="preserve">Figure </w:t>
       </w:r>
-      <w:r>
-        <w:fldChar w:fldCharType="begin"/>
-      </w:r>
-      <w:r>
-        <w:instrText xml:space="preserve"> SEQ Figure \* ARABIC </w:instrText>
-      </w:r>
-      <w:r>
-        <w:fldChar w:fldCharType="separate"/>
-      </w:r>
-      <w:r>
-        <w:rPr>
-          <w:noProof/>
-        </w:rPr>
-        <w:t>1</w:t>
-      </w:r>
-      <w:r>
-        <w:rPr>
-          <w:noProof/>
-        </w:rPr>
-        <w:fldChar w:fldCharType="end"/>
-      </w:r>
+      <w:fldSimple w:instr=" SEQ Figure \* ARABIC ">
+        <w:r>
+          <w:rPr>
+            <w:noProof/>
+          </w:rPr>
+          <w:t>1</w:t>
+        </w:r>
+      </w:fldSimple>
       <w:bookmarkEnd w:id="2"/>
       <w:r>
         <w:t xml:space="preserve">: </w:t>
@@ -841,24 +824,14 @@
       <w:r>
         <w:t xml:space="preserve">Figure </w:t>
       </w:r>
-      <w:r>
-        <w:fldChar w:fldCharType="begin"/>
-      </w:r>
-      <w:r>
-        <w:instrText xml:space="preserve"> SEQ Figure \* ARABIC </w:instrText>
-      </w:r>
-      <w:r>
-        <w:fldChar w:fldCharType="separate"/>
-      </w:r>
-      <w:r>
-        <w:rPr>
-          <w:noProof/>
-        </w:rPr>
-        <w:t>2</w:t>
-      </w:r>
-      <w:r>
-        <w:fldChar w:fldCharType="end"/>
-      </w:r>
+      <w:fldSimple w:instr=" SEQ Figure \* ARABIC ">
+        <w:r>
+          <w:rPr>
+            <w:noProof/>
+          </w:rPr>
+          <w:t>2</w:t>
+        </w:r>
+      </w:fldSimple>
       <w:bookmarkEnd w:id="3"/>
       <w:r>
         <w:t xml:space="preserve">: </w:t>
@@ -945,7 +918,13 @@
         <w:t xml:space="preserve"> the </w:t>
       </w:r>
       <w:r>
-        <w:t xml:space="preserve">client and server side of the application was programmed to print </w:t>
+        <w:t xml:space="preserve">client and server side of the application </w:t>
+      </w:r>
+      <w:r>
+        <w:t>were</w:t>
+      </w:r>
+      <w:r>
+        <w:t xml:space="preserve"> programmed to print </w:t>
       </w:r>
       <w:r>
         <w:t xml:space="preserve">their respective status to the terminal, and (3) </w:t>
@@ -1705,7 +1684,7 @@
               <w:jc w:val="center"/>
             </w:pPr>
             <w:r>
-              <w:t>Off</w:t>
+              <w:t>Steady</w:t>
             </w:r>
           </w:p>
         </w:tc>
@@ -1785,7 +1764,7 @@
               <w:jc w:val="center"/>
             </w:pPr>
             <w:r>
-              <w:t>Off</w:t>
+              <w:t>Steady</w:t>
             </w:r>
           </w:p>
         </w:tc>
@@ -1923,24 +1902,14 @@
       <w:r>
         <w:t xml:space="preserve">Figure </w:t>
       </w:r>
-      <w:r>
-        <w:fldChar w:fldCharType="begin"/>
-      </w:r>
-      <w:r>
-        <w:instrText xml:space="preserve"> SEQ Figure \* ARABIC </w:instrText>
-      </w:r>
-      <w:r>
-        <w:fldChar w:fldCharType="separate"/>
-      </w:r>
-      <w:r>
-        <w:rPr>
-          <w:noProof/>
-        </w:rPr>
-        <w:t>3</w:t>
-      </w:r>
-      <w:r>
-        <w:fldChar w:fldCharType="end"/>
-      </w:r>
+      <w:fldSimple w:instr=" SEQ Figure \* ARABIC ">
+        <w:r>
+          <w:rPr>
+            <w:noProof/>
+          </w:rPr>
+          <w:t>3</w:t>
+        </w:r>
+      </w:fldSimple>
       <w:bookmarkEnd w:id="5"/>
       <w:r>
         <w:t xml:space="preserve">: </w:t>
@@ -2153,24 +2122,14 @@
       <w:r>
         <w:t xml:space="preserve">Figure </w:t>
       </w:r>
-      <w:r>
-        <w:fldChar w:fldCharType="begin"/>
-      </w:r>
-      <w:r>
-        <w:instrText xml:space="preserve"> SEQ Figure \* ARABIC </w:instrText>
-      </w:r>
-      <w:r>
-        <w:fldChar w:fldCharType="separate"/>
-      </w:r>
-      <w:r>
-        <w:rPr>
-          <w:noProof/>
-        </w:rPr>
-        <w:t>4</w:t>
-      </w:r>
-      <w:r>
-        <w:fldChar w:fldCharType="end"/>
-      </w:r>
+      <w:fldSimple w:instr=" SEQ Figure \* ARABIC ">
+        <w:r>
+          <w:rPr>
+            <w:noProof/>
+          </w:rPr>
+          <w:t>4</w:t>
+        </w:r>
+      </w:fldSimple>
       <w:r>
         <w:t xml:space="preserve">: </w:t>
       </w:r>
@@ -2532,24 +2491,14 @@
       <w:r>
         <w:t xml:space="preserve">Figure </w:t>
       </w:r>
-      <w:r>
-        <w:fldChar w:fldCharType="begin"/>
-      </w:r>
-      <w:r>
-        <w:instrText xml:space="preserve"> SEQ Figure \* ARABIC </w:instrText>
-      </w:r>
-      <w:r>
-        <w:fldChar w:fldCharType="separate"/>
-      </w:r>
-      <w:r>
-        <w:rPr>
-          <w:noProof/>
-        </w:rPr>
-        <w:t>5</w:t>
-      </w:r>
-      <w:r>
-        <w:fldChar w:fldCharType="end"/>
-      </w:r>
+      <w:fldSimple w:instr=" SEQ Figure \* ARABIC ">
+        <w:r>
+          <w:rPr>
+            <w:noProof/>
+          </w:rPr>
+          <w:t>5</w:t>
+        </w:r>
+      </w:fldSimple>
       <w:bookmarkEnd w:id="8"/>
       <w:r>
         <w:t xml:space="preserve">: </w:t>
@@ -3360,10 +3309,10 @@
                   <v:path o:extrusionok="f" gradientshapeok="t" o:connecttype="rect"/>
                   <o:lock v:ext="edit" aspectratio="t"/>
                 </v:shapetype>
-                <v:shape id="_x0000_i1070" type="#_x0000_t75" style="width:68.75pt;height:40.7pt" o:ole="">
+                <v:shape id="_x0000_i1025" type="#_x0000_t75" style="width:68.8pt;height:40.85pt" o:ole="">
                   <v:imagedata r:id="rId12" o:title=""/>
                 </v:shape>
-                <o:OLEObject Type="Embed" ProgID="Package" ShapeID="_x0000_i1070" DrawAspect="Content" ObjectID="_1731684519" r:id="rId13"/>
+                <o:OLEObject Type="Embed" ProgID="Package" ShapeID="_x0000_i1025" DrawAspect="Content" ObjectID="_1731766048" r:id="rId13"/>
               </w:object>
             </w:r>
           </w:p>
@@ -3381,10 +3330,10 @@
             </w:pPr>
             <w:r>
               <w:object w:dxaOrig="1426" w:dyaOrig="811" w14:anchorId="4C67FBC6">
-                <v:shape id="_x0000_i1071" type="#_x0000_t75" style="width:71.05pt;height:40.7pt" o:ole="">
+                <v:shape id="_x0000_i1026" type="#_x0000_t75" style="width:70.95pt;height:40.85pt" o:ole="">
                   <v:imagedata r:id="rId14" o:title=""/>
                 </v:shape>
-                <o:OLEObject Type="Embed" ProgID="Package" ShapeID="_x0000_i1071" DrawAspect="Content" ObjectID="_1731684520" r:id="rId15"/>
+                <o:OLEObject Type="Embed" ProgID="Package" ShapeID="_x0000_i1026" DrawAspect="Content" ObjectID="_1731766049" r:id="rId15"/>
               </w:object>
             </w:r>
           </w:p>
@@ -3464,10 +3413,10 @@
           <w:noProof/>
         </w:rPr>
         <w:drawing>
-          <wp:inline distT="0" distB="0" distL="0" distR="0" wp14:anchorId="3919A3C7" wp14:editId="7302012A">
-            <wp:extent cx="5457825" cy="3619891"/>
-            <wp:effectExtent l="0" t="0" r="0" b="0"/>
-            <wp:docPr id="7" name="Picture 7" descr="Text&#10;&#10;Description automatically generated"/>
+          <wp:inline distT="0" distB="0" distL="0" distR="0" wp14:anchorId="71CF24F1" wp14:editId="3AE0AD4B">
+            <wp:extent cx="5836920" cy="4304665"/>
+            <wp:effectExtent l="0" t="0" r="0" b="635"/>
+            <wp:docPr id="9" name="Picture 9"/>
             <wp:cNvGraphicFramePr>
               <a:graphicFrameLocks xmlns:a="http://schemas.openxmlformats.org/drawingml/2006/main" noChangeAspect="1"/>
             </wp:cNvGraphicFramePr>
@@ -3475,23 +3424,36 @@
               <a:graphicData uri="http://schemas.openxmlformats.org/drawingml/2006/picture">
                 <pic:pic xmlns:pic="http://schemas.openxmlformats.org/drawingml/2006/picture">
                   <pic:nvPicPr>
-                    <pic:cNvPr id="7" name="Picture 7" descr="Text&#10;&#10;Description automatically generated"/>
-                    <pic:cNvPicPr/>
+                    <pic:cNvPr id="0" name="Picture 14"/>
+                    <pic:cNvPicPr>
+                      <a:picLocks noChangeAspect="1" noChangeArrowheads="1"/>
+                    </pic:cNvPicPr>
                   </pic:nvPicPr>
                   <pic:blipFill>
-                    <a:blip r:embed="rId16"/>
+                    <a:blip r:embed="rId16">
+                      <a:extLst>
+                        <a:ext uri="{28A0092B-C50C-407E-A947-70E740481C1C}">
+                          <a14:useLocalDpi xmlns:a14="http://schemas.microsoft.com/office/drawing/2010/main" val="0"/>
+                        </a:ext>
+                      </a:extLst>
+                    </a:blip>
+                    <a:srcRect/>
                     <a:stretch>
                       <a:fillRect/>
                     </a:stretch>
                   </pic:blipFill>
-                  <pic:spPr>
+                  <pic:spPr bwMode="auto">
                     <a:xfrm>
                       <a:off x="0" y="0"/>
-                      <a:ext cx="5461643" cy="3622423"/>
+                      <a:ext cx="5836920" cy="4304665"/>
                     </a:xfrm>
                     <a:prstGeom prst="rect">
                       <a:avLst/>
                     </a:prstGeom>
+                    <a:noFill/>
+                    <a:ln>
+                      <a:noFill/>
+                    </a:ln>
                   </pic:spPr>
                 </pic:pic>
               </a:graphicData>
@@ -3508,24 +3470,14 @@
       <w:r>
         <w:t xml:space="preserve">Figure </w:t>
       </w:r>
-      <w:r>
-        <w:fldChar w:fldCharType="begin"/>
-      </w:r>
-      <w:r>
-        <w:instrText xml:space="preserve"> SEQ Figure \* ARABIC </w:instrText>
-      </w:r>
-      <w:r>
-        <w:fldChar w:fldCharType="separate"/>
-      </w:r>
-      <w:r>
-        <w:rPr>
-          <w:noProof/>
-        </w:rPr>
-        <w:t>6</w:t>
-      </w:r>
-      <w:r>
-        <w:fldChar w:fldCharType="end"/>
-      </w:r>
+      <w:fldSimple w:instr=" SEQ Figure \* ARABIC ">
+        <w:r>
+          <w:rPr>
+            <w:noProof/>
+          </w:rPr>
+          <w:t>6</w:t>
+        </w:r>
+      </w:fldSimple>
       <w:bookmarkEnd w:id="12"/>
       <w:r>
         <w:t>: Server Logs Snippet</w:t>
@@ -3674,10 +3626,10 @@
             </w:pPr>
             <w:r>
               <w:object w:dxaOrig="2265" w:dyaOrig="811" w14:anchorId="01CB9CA2">
-                <v:shape id="_x0000_i1027" type="#_x0000_t75" style="width:113.15pt;height:40.7pt" o:ole="">
+                <v:shape id="_x0000_i1027" type="#_x0000_t75" style="width:113.35pt;height:40.85pt" o:ole="">
                   <v:imagedata r:id="rId17" o:title=""/>
                 </v:shape>
-                <o:OLEObject Type="Embed" ProgID="Package" ShapeID="_x0000_i1027" DrawAspect="Content" ObjectID="_1731684521" r:id="rId18"/>
+                <o:OLEObject Type="Embed" ProgID="Package" ShapeID="_x0000_i1027" DrawAspect="Content" ObjectID="_1731766050" r:id="rId18"/>
               </w:object>
             </w:r>
           </w:p>
@@ -3698,7 +3650,6 @@
         <w:rPr>
           <w:noProof/>
         </w:rPr>
-        <w:lastRenderedPageBreak/>
         <w:drawing>
           <wp:inline distT="0" distB="0" distL="0" distR="0" wp14:anchorId="1D26A0E9" wp14:editId="1FFB21D2">
             <wp:extent cx="4552950" cy="3534860"/>
@@ -3744,24 +3695,14 @@
       <w:r>
         <w:t xml:space="preserve">Figure </w:t>
       </w:r>
-      <w:r>
-        <w:fldChar w:fldCharType="begin"/>
-      </w:r>
-      <w:r>
-        <w:instrText xml:space="preserve"> SEQ Figure \* ARABIC </w:instrText>
-      </w:r>
-      <w:r>
-        <w:fldChar w:fldCharType="separate"/>
-      </w:r>
-      <w:r>
-        <w:rPr>
-          <w:noProof/>
-        </w:rPr>
-        <w:t>7</w:t>
-      </w:r>
-      <w:r>
-        <w:fldChar w:fldCharType="end"/>
-      </w:r>
+      <w:fldSimple w:instr=" SEQ Figure \* ARABIC ">
+        <w:r>
+          <w:rPr>
+            <w:noProof/>
+          </w:rPr>
+          <w:t>7</w:t>
+        </w:r>
+      </w:fldSimple>
       <w:bookmarkEnd w:id="14"/>
       <w:r>
         <w:t xml:space="preserve">: </w:t>

</xml_diff>